<commit_message>
[chg]add explain to node struct
</commit_message>
<xml_diff>
--- a/radix_tree.docx
+++ b/radix_tree.docx
@@ -18,8 +18,2297 @@
         </w:rPr>
         <w:t xml:space="preserve">Radix tree文档 </w:t>
       </w:r>
+    </w:p>
+    <w:p>
+      <w:pPr>
+        <w:pStyle w:val="3"/>
+        <w:keepNext w:val="0"/>
+        <w:keepLines w:val="0"/>
+        <w:widowControl/>
+        <w:suppressLineNumbers w:val="0"/>
+        <w:pBdr>
+          <w:top w:val="none" w:color="auto" w:sz="0" w:space="0"/>
+          <w:left w:val="none" w:color="auto" w:sz="0" w:space="0"/>
+          <w:bottom w:val="none" w:color="auto" w:sz="0" w:space="0"/>
+          <w:right w:val="none" w:color="auto" w:sz="0" w:space="0"/>
+        </w:pBdr>
+        <w:shd w:val="clear" w:fill="FFFFFF"/>
+        <w:spacing w:before="150" w:beforeAutospacing="0" w:after="150" w:afterAutospacing="0"/>
+        <w:ind w:left="0" w:right="0" w:firstLine="0"/>
+        <w:jc w:val="left"/>
+        <w:rPr>
+          <w:rFonts w:ascii="Comic Sans MS" w:hAnsi="Comic Sans MS" w:eastAsia="Comic Sans MS" w:cs="Comic Sans MS"/>
+          <w:i w:val="0"/>
+          <w:caps w:val="0"/>
+          <w:color w:val="000000"/>
+          <w:spacing w:val="0"/>
+          <w:sz w:val="22"/>
+          <w:szCs w:val="22"/>
+        </w:rPr>
+      </w:pPr>
+      <w:r>
+        <w:rPr>
+          <w:rStyle w:val="5"/>
+          <w:rFonts w:hint="default" w:ascii="Comic Sans MS" w:hAnsi="Comic Sans MS" w:eastAsia="Comic Sans MS" w:cs="Comic Sans MS"/>
+          <w:i w:val="0"/>
+          <w:caps w:val="0"/>
+          <w:color w:val="000000"/>
+          <w:spacing w:val="0"/>
+          <w:sz w:val="22"/>
+          <w:szCs w:val="22"/>
+          <w:bdr w:val="none" w:color="auto" w:sz="0" w:space="0"/>
+          <w:shd w:val="clear" w:fill="FFFFFF"/>
+        </w:rPr>
+        <w:t>一、概述</w:t>
+      </w:r>
+    </w:p>
+    <w:p>
+      <w:pPr>
+        <w:pStyle w:val="3"/>
+        <w:keepNext w:val="0"/>
+        <w:keepLines w:val="0"/>
+        <w:widowControl/>
+        <w:suppressLineNumbers w:val="0"/>
+        <w:pBdr>
+          <w:top w:val="none" w:color="auto" w:sz="0" w:space="0"/>
+          <w:left w:val="none" w:color="auto" w:sz="0" w:space="0"/>
+          <w:bottom w:val="none" w:color="auto" w:sz="0" w:space="0"/>
+          <w:right w:val="none" w:color="auto" w:sz="0" w:space="0"/>
+        </w:pBdr>
+        <w:shd w:val="clear" w:fill="FFFFFF"/>
+        <w:spacing w:before="150" w:beforeAutospacing="0" w:after="150" w:afterAutospacing="0"/>
+        <w:ind w:left="0" w:right="0" w:firstLine="0"/>
+        <w:jc w:val="left"/>
+        <w:rPr>
+          <w:rFonts w:hint="default" w:ascii="Comic Sans MS" w:hAnsi="Comic Sans MS" w:eastAsia="Comic Sans MS" w:cs="Comic Sans MS"/>
+          <w:i w:val="0"/>
+          <w:caps w:val="0"/>
+          <w:color w:val="000000"/>
+          <w:spacing w:val="0"/>
+          <w:sz w:val="22"/>
+          <w:szCs w:val="22"/>
+        </w:rPr>
+      </w:pPr>
+      <w:r>
+        <w:rPr>
+          <w:rFonts w:hint="default" w:ascii="Comic Sans MS" w:hAnsi="Comic Sans MS" w:eastAsia="Comic Sans MS" w:cs="Comic Sans MS"/>
+          <w:i w:val="0"/>
+          <w:caps w:val="0"/>
+          <w:color w:val="000000"/>
+          <w:spacing w:val="0"/>
+          <w:sz w:val="22"/>
+          <w:szCs w:val="22"/>
+          <w:bdr w:val="none" w:color="auto" w:sz="0" w:space="0"/>
+          <w:shd w:val="clear" w:fill="FFFFFF"/>
+        </w:rPr>
+        <w:t>Linux radix树最广泛的用途是用于内存管理，结构address_space通过radix树跟踪绑定到地址映射上的核心页，该radix树允许内存管理代码快速查找标识为dirty或writeback的页。Linux radix树的API函数在lib/radix-tree.c中实现。</w:t>
+      </w:r>
+    </w:p>
+    <w:p>
+      <w:pPr>
+        <w:pStyle w:val="3"/>
+        <w:keepNext w:val="0"/>
+        <w:keepLines w:val="0"/>
+        <w:widowControl/>
+        <w:suppressLineNumbers w:val="0"/>
+        <w:pBdr>
+          <w:top w:val="none" w:color="auto" w:sz="0" w:space="0"/>
+          <w:left w:val="none" w:color="auto" w:sz="0" w:space="0"/>
+          <w:bottom w:val="none" w:color="auto" w:sz="0" w:space="0"/>
+          <w:right w:val="none" w:color="auto" w:sz="0" w:space="0"/>
+        </w:pBdr>
+        <w:shd w:val="clear" w:fill="FFFFFF"/>
+        <w:spacing w:before="150" w:beforeAutospacing="0" w:after="150" w:afterAutospacing="0"/>
+        <w:ind w:left="0" w:right="0" w:firstLine="0"/>
+        <w:jc w:val="left"/>
+        <w:rPr>
+          <w:rFonts w:hint="default" w:ascii="Comic Sans MS" w:hAnsi="Comic Sans MS" w:eastAsia="Comic Sans MS" w:cs="Comic Sans MS"/>
+          <w:i w:val="0"/>
+          <w:caps w:val="0"/>
+          <w:color w:val="000000"/>
+          <w:spacing w:val="0"/>
+          <w:sz w:val="22"/>
+          <w:szCs w:val="22"/>
+        </w:rPr>
+      </w:pPr>
+      <w:r>
+        <w:rPr>
+          <w:rFonts w:hint="default" w:ascii="Comic Sans MS" w:hAnsi="Comic Sans MS" w:eastAsia="Comic Sans MS" w:cs="Comic Sans MS"/>
+          <w:i w:val="0"/>
+          <w:caps w:val="0"/>
+          <w:color w:val="000000"/>
+          <w:spacing w:val="0"/>
+          <w:sz w:val="22"/>
+          <w:szCs w:val="22"/>
+          <w:bdr w:val="none" w:color="auto" w:sz="0" w:space="0"/>
+          <w:shd w:val="clear" w:fill="FFFFFF"/>
+        </w:rPr>
+        <w:t>Linux基数树（radix tree）是将指针与long整数键值相关联的机制，它存储有效率，并且可快速查询，用于指针与整数值的映射（如：IDR机制）、内存管理等。</w:t>
+      </w:r>
+    </w:p>
+    <w:p>
+      <w:pPr>
+        <w:pStyle w:val="3"/>
+        <w:keepNext w:val="0"/>
+        <w:keepLines w:val="0"/>
+        <w:widowControl/>
+        <w:suppressLineNumbers w:val="0"/>
+        <w:pBdr>
+          <w:top w:val="none" w:color="auto" w:sz="0" w:space="0"/>
+          <w:left w:val="none" w:color="auto" w:sz="0" w:space="0"/>
+          <w:bottom w:val="none" w:color="auto" w:sz="0" w:space="0"/>
+          <w:right w:val="none" w:color="auto" w:sz="0" w:space="0"/>
+        </w:pBdr>
+        <w:shd w:val="clear" w:fill="FFFFFF"/>
+        <w:spacing w:before="150" w:beforeAutospacing="0" w:after="150" w:afterAutospacing="0"/>
+        <w:ind w:left="0" w:right="0" w:firstLine="0"/>
+        <w:jc w:val="left"/>
+        <w:rPr>
+          <w:rFonts w:hint="default" w:ascii="Comic Sans MS" w:hAnsi="Comic Sans MS" w:eastAsia="Comic Sans MS" w:cs="Comic Sans MS"/>
+          <w:i w:val="0"/>
+          <w:caps w:val="0"/>
+          <w:color w:val="000000"/>
+          <w:spacing w:val="0"/>
+          <w:sz w:val="22"/>
+          <w:szCs w:val="22"/>
+        </w:rPr>
+      </w:pPr>
+      <w:r>
+        <w:rPr>
+          <w:rFonts w:hint="default" w:ascii="Comic Sans MS" w:hAnsi="Comic Sans MS" w:eastAsia="Comic Sans MS" w:cs="Comic Sans MS"/>
+          <w:i w:val="0"/>
+          <w:caps w:val="0"/>
+          <w:color w:val="000000"/>
+          <w:spacing w:val="0"/>
+          <w:sz w:val="22"/>
+          <w:szCs w:val="22"/>
+          <w:bdr w:val="none" w:color="auto" w:sz="0" w:space="0"/>
+          <w:shd w:val="clear" w:fill="FFFFFF"/>
+        </w:rPr>
+        <w:drawing>
+          <wp:inline distT="0" distB="0" distL="114300" distR="114300">
+            <wp:extent cx="2847975" cy="1638300"/>
+            <wp:effectExtent l="0" t="0" r="9525" b="0"/>
+            <wp:docPr id="1" name="图片 1" descr="IMG_256"/>
+            <wp:cNvGraphicFramePr>
+              <a:graphicFrameLocks xmlns:a="http://schemas.openxmlformats.org/drawingml/2006/main" noChangeAspect="1"/>
+            </wp:cNvGraphicFramePr>
+            <a:graphic xmlns:a="http://schemas.openxmlformats.org/drawingml/2006/main">
+              <a:graphicData uri="http://schemas.openxmlformats.org/drawingml/2006/picture">
+                <pic:pic xmlns:pic="http://schemas.openxmlformats.org/drawingml/2006/picture">
+                  <pic:nvPicPr>
+                    <pic:cNvPr id="1" name="图片 1" descr="IMG_256"/>
+                    <pic:cNvPicPr>
+                      <a:picLocks noChangeAspect="1"/>
+                    </pic:cNvPicPr>
+                  </pic:nvPicPr>
+                  <pic:blipFill>
+                    <a:blip r:embed="rId4"/>
+                    <a:stretch>
+                      <a:fillRect/>
+                    </a:stretch>
+                  </pic:blipFill>
+                  <pic:spPr>
+                    <a:xfrm>
+                      <a:off x="0" y="0"/>
+                      <a:ext cx="2847975" cy="1638300"/>
+                    </a:xfrm>
+                    <a:prstGeom prst="rect">
+                      <a:avLst/>
+                    </a:prstGeom>
+                    <a:noFill/>
+                    <a:ln w="9525">
+                      <a:noFill/>
+                    </a:ln>
+                  </pic:spPr>
+                </pic:pic>
+              </a:graphicData>
+            </a:graphic>
+          </wp:inline>
+        </w:drawing>
+      </w:r>
+    </w:p>
+    <w:p>
+      <w:pPr>
+        <w:pStyle w:val="3"/>
+        <w:keepNext w:val="0"/>
+        <w:keepLines w:val="0"/>
+        <w:widowControl/>
+        <w:suppressLineNumbers w:val="0"/>
+        <w:pBdr>
+          <w:top w:val="none" w:color="auto" w:sz="0" w:space="0"/>
+          <w:left w:val="none" w:color="auto" w:sz="0" w:space="0"/>
+          <w:bottom w:val="none" w:color="auto" w:sz="0" w:space="0"/>
+          <w:right w:val="none" w:color="auto" w:sz="0" w:space="0"/>
+        </w:pBdr>
+        <w:shd w:val="clear" w:fill="FFFFFF"/>
+        <w:spacing w:before="150" w:beforeAutospacing="0" w:after="150" w:afterAutospacing="0"/>
+        <w:ind w:left="0" w:right="0" w:firstLine="0"/>
+        <w:jc w:val="left"/>
+        <w:rPr>
+          <w:rFonts w:hint="eastAsia" w:ascii="Comic Sans MS" w:hAnsi="Comic Sans MS" w:eastAsia="宋体" w:cs="Comic Sans MS"/>
+          <w:i w:val="0"/>
+          <w:caps w:val="0"/>
+          <w:color w:val="000000"/>
+          <w:spacing w:val="0"/>
+          <w:sz w:val="22"/>
+          <w:szCs w:val="22"/>
+          <w:bdr w:val="none" w:color="auto" w:sz="0" w:space="0"/>
+          <w:shd w:val="clear" w:fill="FFFFFF"/>
+          <w:lang w:eastAsia="zh-CN"/>
+        </w:rPr>
+      </w:pPr>
+      <w:r>
+        <w:rPr>
+          <w:rFonts w:hint="default" w:ascii="Comic Sans MS" w:hAnsi="Comic Sans MS" w:eastAsia="Comic Sans MS" w:cs="Comic Sans MS"/>
+          <w:i w:val="0"/>
+          <w:caps w:val="0"/>
+          <w:color w:val="000000"/>
+          <w:spacing w:val="0"/>
+          <w:sz w:val="22"/>
+          <w:szCs w:val="22"/>
+          <w:bdr w:val="none" w:color="auto" w:sz="0" w:space="0"/>
+          <w:shd w:val="clear" w:fill="FFFFFF"/>
+        </w:rPr>
+        <w:t>上图显示了一个有3级结点的radix树，每个数据条目（item）可用3个6位的键值（key）进行索引，键值从左到右分别代表第1~3层结点位置。没有孩子的结点在图中不出现。因此，radix树为稀疏树提供了有效的存储，代替固定尺寸数组提供了键值到指针的快速查找。 </w:t>
+      </w:r>
+      <w:r>
+        <w:rPr>
+          <w:rFonts w:hint="default" w:ascii="Comic Sans MS" w:hAnsi="Comic Sans MS" w:eastAsia="Comic Sans MS" w:cs="Comic Sans MS"/>
+          <w:i w:val="0"/>
+          <w:caps w:val="0"/>
+          <w:color w:val="000000"/>
+          <w:spacing w:val="0"/>
+          <w:sz w:val="22"/>
+          <w:szCs w:val="22"/>
+          <w:bdr w:val="none" w:color="auto" w:sz="0" w:space="0"/>
+          <w:shd w:val="clear" w:fill="FFFFFF"/>
+        </w:rPr>
+        <w:br w:type="textWrapping"/>
+      </w:r>
+      <w:r>
+        <w:rPr>
+          <w:rFonts w:hint="default" w:ascii="Comic Sans MS" w:hAnsi="Comic Sans MS" w:eastAsia="Comic Sans MS" w:cs="Comic Sans MS"/>
+          <w:i w:val="0"/>
+          <w:caps w:val="0"/>
+          <w:color w:val="000000"/>
+          <w:spacing w:val="0"/>
+          <w:sz w:val="22"/>
+          <w:szCs w:val="22"/>
+          <w:bdr w:val="none" w:color="auto" w:sz="0" w:space="0"/>
+          <w:shd w:val="clear" w:fill="FFFFFF"/>
+        </w:rPr>
+        <w:t>以index=0x5BFB68为例，化为二进制，每6位为一组：10110(22,第一层编号) 111111(63第二次编号) 101101(45第三层编号) 101000(40第四层编号)</w:t>
+      </w:r>
+      <w:r>
+        <w:rPr>
+          <w:rFonts w:hint="eastAsia" w:ascii="Comic Sans MS" w:hAnsi="Comic Sans MS" w:eastAsia="宋体" w:cs="Comic Sans MS"/>
+          <w:i w:val="0"/>
+          <w:caps w:val="0"/>
+          <w:color w:val="000000"/>
+          <w:spacing w:val="0"/>
+          <w:sz w:val="22"/>
+          <w:szCs w:val="22"/>
+          <w:bdr w:val="none" w:color="auto" w:sz="0" w:space="0"/>
+          <w:shd w:val="clear" w:fill="FFFFFF"/>
+          <w:lang w:eastAsia="zh-CN"/>
+        </w:rPr>
+        <w:t>。</w:t>
+      </w:r>
+    </w:p>
+    <w:p>
+      <w:pPr>
+        <w:pStyle w:val="3"/>
+        <w:keepNext w:val="0"/>
+        <w:keepLines w:val="0"/>
+        <w:widowControl/>
+        <w:suppressLineNumbers w:val="0"/>
+        <w:pBdr>
+          <w:top w:val="none" w:color="auto" w:sz="0" w:space="0"/>
+          <w:left w:val="none" w:color="auto" w:sz="0" w:space="0"/>
+          <w:bottom w:val="none" w:color="auto" w:sz="0" w:space="0"/>
+          <w:right w:val="none" w:color="auto" w:sz="0" w:space="0"/>
+        </w:pBdr>
+        <w:shd w:val="clear" w:fill="FFFFFF"/>
+        <w:spacing w:before="150" w:beforeAutospacing="0" w:after="150" w:afterAutospacing="0"/>
+        <w:ind w:left="0" w:right="0" w:firstLine="0"/>
+        <w:jc w:val="left"/>
+        <w:rPr>
+          <w:rStyle w:val="5"/>
+          <w:rFonts w:hint="eastAsia" w:ascii="Comic Sans MS" w:hAnsi="Comic Sans MS" w:eastAsia="Comic Sans MS" w:cs="Comic Sans MS"/>
+          <w:i w:val="0"/>
+          <w:caps w:val="0"/>
+          <w:color w:val="000000"/>
+          <w:spacing w:val="0"/>
+          <w:sz w:val="22"/>
+          <w:szCs w:val="22"/>
+          <w:shd w:val="clear" w:fill="FFFFFF"/>
+          <w:lang w:val="en-US" w:eastAsia="zh-CN"/>
+        </w:rPr>
+      </w:pPr>
+      <w:r>
+        <w:rPr>
+          <w:rStyle w:val="5"/>
+          <w:rFonts w:hint="eastAsia" w:ascii="Comic Sans MS" w:hAnsi="Comic Sans MS" w:eastAsia="Comic Sans MS" w:cs="Comic Sans MS"/>
+          <w:i w:val="0"/>
+          <w:caps w:val="0"/>
+          <w:color w:val="000000"/>
+          <w:spacing w:val="0"/>
+          <w:sz w:val="22"/>
+          <w:szCs w:val="22"/>
+          <w:shd w:val="clear" w:fill="FFFFFF"/>
+          <w:lang w:val="en-US" w:eastAsia="zh-CN"/>
+        </w:rPr>
+        <w:t>二、数据结构介绍</w:t>
+      </w:r>
+    </w:p>
+    <w:p>
+      <w:pPr>
+        <w:pStyle w:val="3"/>
+        <w:keepNext w:val="0"/>
+        <w:keepLines w:val="0"/>
+        <w:widowControl/>
+        <w:numPr>
+          <w:numId w:val="0"/>
+        </w:numPr>
+        <w:suppressLineNumbers w:val="0"/>
+        <w:pBdr>
+          <w:top w:val="none" w:color="auto" w:sz="0" w:space="0"/>
+          <w:left w:val="none" w:color="auto" w:sz="0" w:space="0"/>
+          <w:bottom w:val="none" w:color="auto" w:sz="0" w:space="0"/>
+          <w:right w:val="none" w:color="auto" w:sz="0" w:space="0"/>
+        </w:pBdr>
+        <w:shd w:val="clear" w:fill="FFFFFF"/>
+        <w:spacing w:before="150" w:beforeAutospacing="0" w:after="150" w:afterAutospacing="0"/>
+        <w:ind w:leftChars="0" w:right="0" w:rightChars="0" w:firstLine="420" w:firstLineChars="0"/>
+        <w:jc w:val="left"/>
+        <w:rPr>
+          <w:rFonts w:hint="eastAsia" w:ascii="Comic Sans MS" w:hAnsi="Comic Sans MS" w:eastAsia="宋体" w:cs="Comic Sans MS"/>
+          <w:i w:val="0"/>
+          <w:caps w:val="0"/>
+          <w:color w:val="000000"/>
+          <w:spacing w:val="0"/>
+          <w:sz w:val="22"/>
+          <w:szCs w:val="22"/>
+          <w:bdr w:val="none" w:color="auto" w:sz="0" w:space="0"/>
+          <w:shd w:val="clear" w:fill="FFFFFF"/>
+          <w:lang w:val="en-US" w:eastAsia="zh-CN"/>
+        </w:rPr>
+      </w:pPr>
+      <w:r>
+        <w:rPr>
+          <w:rFonts w:hint="eastAsia" w:ascii="Comic Sans MS" w:hAnsi="Comic Sans MS" w:eastAsia="宋体" w:cs="Comic Sans MS"/>
+          <w:i w:val="0"/>
+          <w:caps w:val="0"/>
+          <w:color w:val="000000"/>
+          <w:spacing w:val="0"/>
+          <w:sz w:val="22"/>
+          <w:szCs w:val="22"/>
+          <w:bdr w:val="none" w:color="auto" w:sz="0" w:space="0"/>
+          <w:shd w:val="clear" w:fill="FFFFFF"/>
+          <w:lang w:val="en-US" w:eastAsia="zh-CN"/>
+        </w:rPr>
+        <w:t>介绍将以linux 4.18.6的内核为例。</w:t>
+      </w:r>
+    </w:p>
+    <w:p>
+      <w:pPr>
+        <w:pStyle w:val="3"/>
+        <w:keepNext w:val="0"/>
+        <w:keepLines w:val="0"/>
+        <w:widowControl/>
+        <w:numPr>
+          <w:numId w:val="0"/>
+        </w:numPr>
+        <w:suppressLineNumbers w:val="0"/>
+        <w:pBdr>
+          <w:top w:val="none" w:color="auto" w:sz="0" w:space="0"/>
+          <w:left w:val="none" w:color="auto" w:sz="0" w:space="0"/>
+          <w:bottom w:val="none" w:color="auto" w:sz="0" w:space="0"/>
+          <w:right w:val="none" w:color="auto" w:sz="0" w:space="0"/>
+        </w:pBdr>
+        <w:shd w:val="clear" w:fill="FFFFFF"/>
+        <w:spacing w:before="150" w:beforeAutospacing="0" w:after="150" w:afterAutospacing="0"/>
+        <w:ind w:leftChars="0" w:right="0" w:rightChars="0" w:firstLine="420" w:firstLineChars="0"/>
+        <w:jc w:val="left"/>
+        <w:rPr>
+          <w:rFonts w:hint="eastAsia" w:ascii="Comic Sans MS" w:hAnsi="Comic Sans MS" w:eastAsia="宋体" w:cs="Comic Sans MS"/>
+          <w:i w:val="0"/>
+          <w:caps w:val="0"/>
+          <w:color w:val="000000"/>
+          <w:spacing w:val="0"/>
+          <w:sz w:val="22"/>
+          <w:szCs w:val="22"/>
+          <w:bdr w:val="none" w:color="auto" w:sz="0" w:space="0"/>
+          <w:shd w:val="clear" w:fill="FFFFFF"/>
+          <w:lang w:val="en-US" w:eastAsia="zh-CN"/>
+        </w:rPr>
+      </w:pPr>
+      <w:r>
+        <w:rPr>
+          <w:rFonts w:hint="eastAsia" w:ascii="Comic Sans MS" w:hAnsi="Comic Sans MS" w:eastAsia="宋体" w:cs="Comic Sans MS"/>
+          <w:i w:val="0"/>
+          <w:caps w:val="0"/>
+          <w:color w:val="000000"/>
+          <w:spacing w:val="0"/>
+          <w:sz w:val="22"/>
+          <w:szCs w:val="22"/>
+          <w:bdr w:val="none" w:color="auto" w:sz="0" w:space="0"/>
+          <w:shd w:val="clear" w:fill="FFFFFF"/>
+          <w:lang w:val="en-US" w:eastAsia="zh-CN"/>
+        </w:rPr>
+        <w:t>/*</w:t>
+      </w:r>
+    </w:p>
+    <w:p>
+      <w:pPr>
+        <w:pStyle w:val="3"/>
+        <w:keepNext w:val="0"/>
+        <w:keepLines w:val="0"/>
+        <w:widowControl/>
+        <w:numPr>
+          <w:numId w:val="0"/>
+        </w:numPr>
+        <w:suppressLineNumbers w:val="0"/>
+        <w:pBdr>
+          <w:top w:val="none" w:color="auto" w:sz="0" w:space="0"/>
+          <w:left w:val="none" w:color="auto" w:sz="0" w:space="0"/>
+          <w:bottom w:val="none" w:color="auto" w:sz="0" w:space="0"/>
+          <w:right w:val="none" w:color="auto" w:sz="0" w:space="0"/>
+        </w:pBdr>
+        <w:shd w:val="clear" w:fill="FFFFFF"/>
+        <w:spacing w:before="150" w:beforeAutospacing="0" w:after="150" w:afterAutospacing="0"/>
+        <w:ind w:leftChars="0" w:right="0" w:rightChars="0" w:firstLine="420" w:firstLineChars="0"/>
+        <w:jc w:val="left"/>
+        <w:rPr>
+          <w:rFonts w:hint="eastAsia" w:ascii="Comic Sans MS" w:hAnsi="Comic Sans MS" w:eastAsia="宋体" w:cs="Comic Sans MS"/>
+          <w:i w:val="0"/>
+          <w:caps w:val="0"/>
+          <w:color w:val="000000"/>
+          <w:spacing w:val="0"/>
+          <w:sz w:val="22"/>
+          <w:szCs w:val="22"/>
+          <w:bdr w:val="none" w:color="auto" w:sz="0" w:space="0"/>
+          <w:shd w:val="clear" w:fill="FFFFFF"/>
+          <w:lang w:val="en-US" w:eastAsia="zh-CN"/>
+        </w:rPr>
+      </w:pPr>
+      <w:r>
+        <w:rPr>
+          <w:rFonts w:hint="eastAsia" w:ascii="Comic Sans MS" w:hAnsi="Comic Sans MS" w:eastAsia="宋体" w:cs="Comic Sans MS"/>
+          <w:i w:val="0"/>
+          <w:caps w:val="0"/>
+          <w:color w:val="000000"/>
+          <w:spacing w:val="0"/>
+          <w:sz w:val="22"/>
+          <w:szCs w:val="22"/>
+          <w:bdr w:val="none" w:color="auto" w:sz="0" w:space="0"/>
+          <w:shd w:val="clear" w:fill="FFFFFF"/>
+          <w:lang w:val="en-US" w:eastAsia="zh-CN"/>
+        </w:rPr>
+        <w:t xml:space="preserve"> * @count is the count of every non-NULL element in the -&gt;slots array</w:t>
+      </w:r>
+    </w:p>
+    <w:p>
+      <w:pPr>
+        <w:pStyle w:val="3"/>
+        <w:keepNext w:val="0"/>
+        <w:keepLines w:val="0"/>
+        <w:widowControl/>
+        <w:numPr>
+          <w:numId w:val="0"/>
+        </w:numPr>
+        <w:suppressLineNumbers w:val="0"/>
+        <w:pBdr>
+          <w:top w:val="none" w:color="auto" w:sz="0" w:space="0"/>
+          <w:left w:val="none" w:color="auto" w:sz="0" w:space="0"/>
+          <w:bottom w:val="none" w:color="auto" w:sz="0" w:space="0"/>
+          <w:right w:val="none" w:color="auto" w:sz="0" w:space="0"/>
+        </w:pBdr>
+        <w:shd w:val="clear" w:fill="FFFFFF"/>
+        <w:spacing w:before="150" w:beforeAutospacing="0" w:after="150" w:afterAutospacing="0"/>
+        <w:ind w:leftChars="0" w:right="0" w:rightChars="0" w:firstLine="420" w:firstLineChars="0"/>
+        <w:jc w:val="left"/>
+        <w:rPr>
+          <w:rFonts w:hint="eastAsia" w:ascii="Comic Sans MS" w:hAnsi="Comic Sans MS" w:eastAsia="宋体" w:cs="Comic Sans MS"/>
+          <w:i w:val="0"/>
+          <w:caps w:val="0"/>
+          <w:color w:val="000000"/>
+          <w:spacing w:val="0"/>
+          <w:sz w:val="22"/>
+          <w:szCs w:val="22"/>
+          <w:bdr w:val="none" w:color="auto" w:sz="0" w:space="0"/>
+          <w:shd w:val="clear" w:fill="FFFFFF"/>
+          <w:lang w:val="en-US" w:eastAsia="zh-CN"/>
+        </w:rPr>
+      </w:pPr>
+      <w:r>
+        <w:rPr>
+          <w:rFonts w:hint="eastAsia" w:ascii="Comic Sans MS" w:hAnsi="Comic Sans MS" w:eastAsia="宋体" w:cs="Comic Sans MS"/>
+          <w:i w:val="0"/>
+          <w:caps w:val="0"/>
+          <w:color w:val="000000"/>
+          <w:spacing w:val="0"/>
+          <w:sz w:val="22"/>
+          <w:szCs w:val="22"/>
+          <w:bdr w:val="none" w:color="auto" w:sz="0" w:space="0"/>
+          <w:shd w:val="clear" w:fill="FFFFFF"/>
+          <w:lang w:val="en-US" w:eastAsia="zh-CN"/>
+        </w:rPr>
+        <w:t xml:space="preserve"> * whether that is an exceptional entry, a retry entry, a user pointer,</w:t>
+      </w:r>
+    </w:p>
+    <w:p>
+      <w:pPr>
+        <w:pStyle w:val="3"/>
+        <w:keepNext w:val="0"/>
+        <w:keepLines w:val="0"/>
+        <w:widowControl/>
+        <w:numPr>
+          <w:numId w:val="0"/>
+        </w:numPr>
+        <w:suppressLineNumbers w:val="0"/>
+        <w:pBdr>
+          <w:top w:val="none" w:color="auto" w:sz="0" w:space="0"/>
+          <w:left w:val="none" w:color="auto" w:sz="0" w:space="0"/>
+          <w:bottom w:val="none" w:color="auto" w:sz="0" w:space="0"/>
+          <w:right w:val="none" w:color="auto" w:sz="0" w:space="0"/>
+        </w:pBdr>
+        <w:shd w:val="clear" w:fill="FFFFFF"/>
+        <w:spacing w:before="150" w:beforeAutospacing="0" w:after="150" w:afterAutospacing="0"/>
+        <w:ind w:leftChars="0" w:right="0" w:rightChars="0" w:firstLine="420" w:firstLineChars="0"/>
+        <w:jc w:val="left"/>
+        <w:rPr>
+          <w:rFonts w:hint="eastAsia" w:ascii="Comic Sans MS" w:hAnsi="Comic Sans MS" w:eastAsia="宋体" w:cs="Comic Sans MS"/>
+          <w:i w:val="0"/>
+          <w:caps w:val="0"/>
+          <w:color w:val="000000"/>
+          <w:spacing w:val="0"/>
+          <w:sz w:val="22"/>
+          <w:szCs w:val="22"/>
+          <w:bdr w:val="none" w:color="auto" w:sz="0" w:space="0"/>
+          <w:shd w:val="clear" w:fill="FFFFFF"/>
+          <w:lang w:val="en-US" w:eastAsia="zh-CN"/>
+        </w:rPr>
+      </w:pPr>
+      <w:r>
+        <w:rPr>
+          <w:rFonts w:hint="eastAsia" w:ascii="Comic Sans MS" w:hAnsi="Comic Sans MS" w:eastAsia="宋体" w:cs="Comic Sans MS"/>
+          <w:i w:val="0"/>
+          <w:caps w:val="0"/>
+          <w:color w:val="000000"/>
+          <w:spacing w:val="0"/>
+          <w:sz w:val="22"/>
+          <w:szCs w:val="22"/>
+          <w:bdr w:val="none" w:color="auto" w:sz="0" w:space="0"/>
+          <w:shd w:val="clear" w:fill="FFFFFF"/>
+          <w:lang w:val="en-US" w:eastAsia="zh-CN"/>
+        </w:rPr>
+        <w:t xml:space="preserve"> * a sibling entry or a pointer to the next level of the tree.</w:t>
+      </w:r>
+    </w:p>
+    <w:p>
+      <w:pPr>
+        <w:pStyle w:val="3"/>
+        <w:keepNext w:val="0"/>
+        <w:keepLines w:val="0"/>
+        <w:widowControl/>
+        <w:numPr>
+          <w:numId w:val="0"/>
+        </w:numPr>
+        <w:suppressLineNumbers w:val="0"/>
+        <w:pBdr>
+          <w:top w:val="none" w:color="auto" w:sz="0" w:space="0"/>
+          <w:left w:val="none" w:color="auto" w:sz="0" w:space="0"/>
+          <w:bottom w:val="none" w:color="auto" w:sz="0" w:space="0"/>
+          <w:right w:val="none" w:color="auto" w:sz="0" w:space="0"/>
+        </w:pBdr>
+        <w:shd w:val="clear" w:fill="FFFFFF"/>
+        <w:spacing w:before="150" w:beforeAutospacing="0" w:after="150" w:afterAutospacing="0"/>
+        <w:ind w:leftChars="0" w:right="0" w:rightChars="0" w:firstLine="420" w:firstLineChars="0"/>
+        <w:jc w:val="left"/>
+        <w:rPr>
+          <w:rFonts w:hint="eastAsia" w:ascii="Comic Sans MS" w:hAnsi="Comic Sans MS" w:eastAsia="宋体" w:cs="Comic Sans MS"/>
+          <w:i w:val="0"/>
+          <w:caps w:val="0"/>
+          <w:color w:val="000000"/>
+          <w:spacing w:val="0"/>
+          <w:sz w:val="22"/>
+          <w:szCs w:val="22"/>
+          <w:bdr w:val="none" w:color="auto" w:sz="0" w:space="0"/>
+          <w:shd w:val="clear" w:fill="FFFFFF"/>
+          <w:lang w:val="en-US" w:eastAsia="zh-CN"/>
+        </w:rPr>
+      </w:pPr>
+      <w:r>
+        <w:rPr>
+          <w:rFonts w:hint="eastAsia" w:ascii="Comic Sans MS" w:hAnsi="Comic Sans MS" w:eastAsia="宋体" w:cs="Comic Sans MS"/>
+          <w:i w:val="0"/>
+          <w:caps w:val="0"/>
+          <w:color w:val="000000"/>
+          <w:spacing w:val="0"/>
+          <w:sz w:val="22"/>
+          <w:szCs w:val="22"/>
+          <w:bdr w:val="none" w:color="auto" w:sz="0" w:space="0"/>
+          <w:shd w:val="clear" w:fill="FFFFFF"/>
+          <w:lang w:val="en-US" w:eastAsia="zh-CN"/>
+        </w:rPr>
+        <w:t xml:space="preserve"> * @exceptional is the count of every element in -&gt;slots which is</w:t>
+      </w:r>
+    </w:p>
+    <w:p>
+      <w:pPr>
+        <w:pStyle w:val="3"/>
+        <w:keepNext w:val="0"/>
+        <w:keepLines w:val="0"/>
+        <w:widowControl/>
+        <w:numPr>
+          <w:numId w:val="0"/>
+        </w:numPr>
+        <w:suppressLineNumbers w:val="0"/>
+        <w:pBdr>
+          <w:top w:val="none" w:color="auto" w:sz="0" w:space="0"/>
+          <w:left w:val="none" w:color="auto" w:sz="0" w:space="0"/>
+          <w:bottom w:val="none" w:color="auto" w:sz="0" w:space="0"/>
+          <w:right w:val="none" w:color="auto" w:sz="0" w:space="0"/>
+        </w:pBdr>
+        <w:shd w:val="clear" w:fill="FFFFFF"/>
+        <w:spacing w:before="150" w:beforeAutospacing="0" w:after="150" w:afterAutospacing="0"/>
+        <w:ind w:leftChars="0" w:right="0" w:rightChars="0" w:firstLine="420" w:firstLineChars="0"/>
+        <w:jc w:val="left"/>
+        <w:rPr>
+          <w:rFonts w:hint="eastAsia" w:ascii="Comic Sans MS" w:hAnsi="Comic Sans MS" w:eastAsia="宋体" w:cs="Comic Sans MS"/>
+          <w:i w:val="0"/>
+          <w:caps w:val="0"/>
+          <w:color w:val="000000"/>
+          <w:spacing w:val="0"/>
+          <w:sz w:val="22"/>
+          <w:szCs w:val="22"/>
+          <w:bdr w:val="none" w:color="auto" w:sz="0" w:space="0"/>
+          <w:shd w:val="clear" w:fill="FFFFFF"/>
+          <w:lang w:val="en-US" w:eastAsia="zh-CN"/>
+        </w:rPr>
+      </w:pPr>
+      <w:r>
+        <w:rPr>
+          <w:rFonts w:hint="eastAsia" w:ascii="Comic Sans MS" w:hAnsi="Comic Sans MS" w:eastAsia="宋体" w:cs="Comic Sans MS"/>
+          <w:i w:val="0"/>
+          <w:caps w:val="0"/>
+          <w:color w:val="000000"/>
+          <w:spacing w:val="0"/>
+          <w:sz w:val="22"/>
+          <w:szCs w:val="22"/>
+          <w:bdr w:val="none" w:color="auto" w:sz="0" w:space="0"/>
+          <w:shd w:val="clear" w:fill="FFFFFF"/>
+          <w:lang w:val="en-US" w:eastAsia="zh-CN"/>
+        </w:rPr>
+        <w:t xml:space="preserve"> * either radix_tree_exceptional_entry() or is a sibling entry for an</w:t>
+      </w:r>
+    </w:p>
+    <w:p>
+      <w:pPr>
+        <w:pStyle w:val="3"/>
+        <w:keepNext w:val="0"/>
+        <w:keepLines w:val="0"/>
+        <w:widowControl/>
+        <w:numPr>
+          <w:numId w:val="0"/>
+        </w:numPr>
+        <w:suppressLineNumbers w:val="0"/>
+        <w:pBdr>
+          <w:top w:val="none" w:color="auto" w:sz="0" w:space="0"/>
+          <w:left w:val="none" w:color="auto" w:sz="0" w:space="0"/>
+          <w:bottom w:val="none" w:color="auto" w:sz="0" w:space="0"/>
+          <w:right w:val="none" w:color="auto" w:sz="0" w:space="0"/>
+        </w:pBdr>
+        <w:shd w:val="clear" w:fill="FFFFFF"/>
+        <w:spacing w:before="150" w:beforeAutospacing="0" w:after="150" w:afterAutospacing="0"/>
+        <w:ind w:leftChars="0" w:right="0" w:rightChars="0" w:firstLine="420" w:firstLineChars="0"/>
+        <w:jc w:val="left"/>
+        <w:rPr>
+          <w:rFonts w:hint="eastAsia" w:ascii="Comic Sans MS" w:hAnsi="Comic Sans MS" w:eastAsia="宋体" w:cs="Comic Sans MS"/>
+          <w:i w:val="0"/>
+          <w:caps w:val="0"/>
+          <w:color w:val="000000"/>
+          <w:spacing w:val="0"/>
+          <w:sz w:val="22"/>
+          <w:szCs w:val="22"/>
+          <w:bdr w:val="none" w:color="auto" w:sz="0" w:space="0"/>
+          <w:shd w:val="clear" w:fill="FFFFFF"/>
+          <w:lang w:val="en-US" w:eastAsia="zh-CN"/>
+        </w:rPr>
+      </w:pPr>
+      <w:r>
+        <w:rPr>
+          <w:rFonts w:hint="eastAsia" w:ascii="Comic Sans MS" w:hAnsi="Comic Sans MS" w:eastAsia="宋体" w:cs="Comic Sans MS"/>
+          <w:i w:val="0"/>
+          <w:caps w:val="0"/>
+          <w:color w:val="000000"/>
+          <w:spacing w:val="0"/>
+          <w:sz w:val="22"/>
+          <w:szCs w:val="22"/>
+          <w:bdr w:val="none" w:color="auto" w:sz="0" w:space="0"/>
+          <w:shd w:val="clear" w:fill="FFFFFF"/>
+          <w:lang w:val="en-US" w:eastAsia="zh-CN"/>
+        </w:rPr>
+        <w:t xml:space="preserve"> * exceptional entry.</w:t>
+      </w:r>
+    </w:p>
+    <w:p>
+      <w:pPr>
+        <w:pStyle w:val="3"/>
+        <w:keepNext w:val="0"/>
+        <w:keepLines w:val="0"/>
+        <w:widowControl/>
+        <w:numPr>
+          <w:numId w:val="0"/>
+        </w:numPr>
+        <w:suppressLineNumbers w:val="0"/>
+        <w:pBdr>
+          <w:top w:val="none" w:color="auto" w:sz="0" w:space="0"/>
+          <w:left w:val="none" w:color="auto" w:sz="0" w:space="0"/>
+          <w:bottom w:val="none" w:color="auto" w:sz="0" w:space="0"/>
+          <w:right w:val="none" w:color="auto" w:sz="0" w:space="0"/>
+        </w:pBdr>
+        <w:shd w:val="clear" w:fill="FFFFFF"/>
+        <w:spacing w:before="150" w:beforeAutospacing="0" w:after="150" w:afterAutospacing="0"/>
+        <w:ind w:leftChars="0" w:right="0" w:rightChars="0" w:firstLine="420" w:firstLineChars="0"/>
+        <w:jc w:val="left"/>
+        <w:rPr>
+          <w:rFonts w:hint="eastAsia" w:ascii="Comic Sans MS" w:hAnsi="Comic Sans MS" w:eastAsia="宋体" w:cs="Comic Sans MS"/>
+          <w:i w:val="0"/>
+          <w:caps w:val="0"/>
+          <w:color w:val="000000"/>
+          <w:spacing w:val="0"/>
+          <w:sz w:val="22"/>
+          <w:szCs w:val="22"/>
+          <w:bdr w:val="none" w:color="auto" w:sz="0" w:space="0"/>
+          <w:shd w:val="clear" w:fill="FFFFFF"/>
+          <w:lang w:val="en-US" w:eastAsia="zh-CN"/>
+        </w:rPr>
+      </w:pPr>
+      <w:r>
+        <w:rPr>
+          <w:rFonts w:hint="eastAsia" w:ascii="Comic Sans MS" w:hAnsi="Comic Sans MS" w:eastAsia="宋体" w:cs="Comic Sans MS"/>
+          <w:i w:val="0"/>
+          <w:caps w:val="0"/>
+          <w:color w:val="000000"/>
+          <w:spacing w:val="0"/>
+          <w:sz w:val="22"/>
+          <w:szCs w:val="22"/>
+          <w:bdr w:val="none" w:color="auto" w:sz="0" w:space="0"/>
+          <w:shd w:val="clear" w:fill="FFFFFF"/>
+          <w:lang w:val="en-US" w:eastAsia="zh-CN"/>
+        </w:rPr>
+        <w:t xml:space="preserve"> */</w:t>
+      </w:r>
+    </w:p>
+    <w:p>
+      <w:pPr>
+        <w:pStyle w:val="3"/>
+        <w:keepNext w:val="0"/>
+        <w:keepLines w:val="0"/>
+        <w:widowControl/>
+        <w:numPr>
+          <w:numId w:val="0"/>
+        </w:numPr>
+        <w:suppressLineNumbers w:val="0"/>
+        <w:pBdr>
+          <w:top w:val="none" w:color="auto" w:sz="0" w:space="0"/>
+          <w:left w:val="none" w:color="auto" w:sz="0" w:space="0"/>
+          <w:bottom w:val="none" w:color="auto" w:sz="0" w:space="0"/>
+          <w:right w:val="none" w:color="auto" w:sz="0" w:space="0"/>
+        </w:pBdr>
+        <w:shd w:val="clear" w:fill="FFFFFF"/>
+        <w:spacing w:before="150" w:beforeAutospacing="0" w:after="150" w:afterAutospacing="0"/>
+        <w:ind w:leftChars="0" w:right="0" w:rightChars="0" w:firstLine="420" w:firstLineChars="0"/>
+        <w:jc w:val="left"/>
+        <w:rPr>
+          <w:rFonts w:hint="eastAsia" w:ascii="Comic Sans MS" w:hAnsi="Comic Sans MS" w:eastAsia="宋体" w:cs="Comic Sans MS"/>
+          <w:i w:val="0"/>
+          <w:caps w:val="0"/>
+          <w:color w:val="000000"/>
+          <w:spacing w:val="0"/>
+          <w:sz w:val="22"/>
+          <w:szCs w:val="22"/>
+          <w:bdr w:val="none" w:color="auto" w:sz="0" w:space="0"/>
+          <w:shd w:val="clear" w:fill="FFFFFF"/>
+          <w:lang w:val="en-US" w:eastAsia="zh-CN"/>
+        </w:rPr>
+      </w:pPr>
+      <w:r>
+        <w:rPr>
+          <w:rFonts w:hint="eastAsia" w:ascii="Comic Sans MS" w:hAnsi="Comic Sans MS" w:eastAsia="宋体" w:cs="Comic Sans MS"/>
+          <w:i w:val="0"/>
+          <w:caps w:val="0"/>
+          <w:color w:val="000000"/>
+          <w:spacing w:val="0"/>
+          <w:sz w:val="22"/>
+          <w:szCs w:val="22"/>
+          <w:bdr w:val="none" w:color="auto" w:sz="0" w:space="0"/>
+          <w:shd w:val="clear" w:fill="FFFFFF"/>
+          <w:lang w:val="en-US" w:eastAsia="zh-CN"/>
+        </w:rPr>
+        <w:t>struct radix_tree_node {</w:t>
+      </w:r>
+    </w:p>
+    <w:p>
+      <w:pPr>
+        <w:pStyle w:val="3"/>
+        <w:keepNext w:val="0"/>
+        <w:keepLines w:val="0"/>
+        <w:widowControl/>
+        <w:numPr>
+          <w:numId w:val="0"/>
+        </w:numPr>
+        <w:suppressLineNumbers w:val="0"/>
+        <w:pBdr>
+          <w:top w:val="none" w:color="auto" w:sz="0" w:space="0"/>
+          <w:left w:val="none" w:color="auto" w:sz="0" w:space="0"/>
+          <w:bottom w:val="none" w:color="auto" w:sz="0" w:space="0"/>
+          <w:right w:val="none" w:color="auto" w:sz="0" w:space="0"/>
+        </w:pBdr>
+        <w:shd w:val="clear" w:fill="FFFFFF"/>
+        <w:spacing w:before="150" w:beforeAutospacing="0" w:after="150" w:afterAutospacing="0"/>
+        <w:ind w:leftChars="0" w:right="0" w:rightChars="0" w:firstLine="420" w:firstLineChars="0"/>
+        <w:jc w:val="left"/>
+        <w:rPr>
+          <w:rFonts w:hint="eastAsia" w:ascii="Comic Sans MS" w:hAnsi="Comic Sans MS" w:eastAsia="宋体" w:cs="Comic Sans MS"/>
+          <w:i w:val="0"/>
+          <w:caps w:val="0"/>
+          <w:color w:val="000000"/>
+          <w:spacing w:val="0"/>
+          <w:sz w:val="22"/>
+          <w:szCs w:val="22"/>
+          <w:bdr w:val="none" w:color="auto" w:sz="0" w:space="0"/>
+          <w:shd w:val="clear" w:fill="FFFFFF"/>
+          <w:lang w:val="en-US" w:eastAsia="zh-CN"/>
+        </w:rPr>
+      </w:pPr>
+      <w:r>
+        <w:rPr>
+          <w:rFonts w:hint="eastAsia" w:ascii="Comic Sans MS" w:hAnsi="Comic Sans MS" w:eastAsia="宋体" w:cs="Comic Sans MS"/>
+          <w:i w:val="0"/>
+          <w:caps w:val="0"/>
+          <w:color w:val="000000"/>
+          <w:spacing w:val="0"/>
+          <w:sz w:val="22"/>
+          <w:szCs w:val="22"/>
+          <w:bdr w:val="none" w:color="auto" w:sz="0" w:space="0"/>
+          <w:shd w:val="clear" w:fill="FFFFFF"/>
+          <w:lang w:val="en-US" w:eastAsia="zh-CN"/>
+        </w:rPr>
+        <w:tab/>
+      </w:r>
+      <w:r>
+        <w:rPr>
+          <w:rFonts w:hint="eastAsia" w:ascii="Comic Sans MS" w:hAnsi="Comic Sans MS" w:eastAsia="宋体" w:cs="Comic Sans MS"/>
+          <w:i w:val="0"/>
+          <w:caps w:val="0"/>
+          <w:color w:val="000000"/>
+          <w:spacing w:val="0"/>
+          <w:sz w:val="22"/>
+          <w:szCs w:val="22"/>
+          <w:bdr w:val="none" w:color="auto" w:sz="0" w:space="0"/>
+          <w:shd w:val="clear" w:fill="FFFFFF"/>
+          <w:lang w:val="en-US" w:eastAsia="zh-CN"/>
+        </w:rPr>
+        <w:t>unsigned char</w:t>
+      </w:r>
+      <w:r>
+        <w:rPr>
+          <w:rFonts w:hint="eastAsia" w:ascii="Comic Sans MS" w:hAnsi="Comic Sans MS" w:eastAsia="宋体" w:cs="Comic Sans MS"/>
+          <w:i w:val="0"/>
+          <w:caps w:val="0"/>
+          <w:color w:val="000000"/>
+          <w:spacing w:val="0"/>
+          <w:sz w:val="22"/>
+          <w:szCs w:val="22"/>
+          <w:bdr w:val="none" w:color="auto" w:sz="0" w:space="0"/>
+          <w:shd w:val="clear" w:fill="FFFFFF"/>
+          <w:lang w:val="en-US" w:eastAsia="zh-CN"/>
+        </w:rPr>
+        <w:tab/>
+      </w:r>
+      <w:r>
+        <w:rPr>
+          <w:rFonts w:hint="eastAsia" w:ascii="Comic Sans MS" w:hAnsi="Comic Sans MS" w:eastAsia="宋体" w:cs="Comic Sans MS"/>
+          <w:i w:val="0"/>
+          <w:caps w:val="0"/>
+          <w:color w:val="000000"/>
+          <w:spacing w:val="0"/>
+          <w:sz w:val="22"/>
+          <w:szCs w:val="22"/>
+          <w:bdr w:val="none" w:color="auto" w:sz="0" w:space="0"/>
+          <w:shd w:val="clear" w:fill="FFFFFF"/>
+          <w:lang w:val="en-US" w:eastAsia="zh-CN"/>
+        </w:rPr>
+        <w:t>shift;</w:t>
+      </w:r>
+      <w:r>
+        <w:rPr>
+          <w:rFonts w:hint="eastAsia" w:ascii="Comic Sans MS" w:hAnsi="Comic Sans MS" w:eastAsia="宋体" w:cs="Comic Sans MS"/>
+          <w:i w:val="0"/>
+          <w:caps w:val="0"/>
+          <w:color w:val="000000"/>
+          <w:spacing w:val="0"/>
+          <w:sz w:val="22"/>
+          <w:szCs w:val="22"/>
+          <w:bdr w:val="none" w:color="auto" w:sz="0" w:space="0"/>
+          <w:shd w:val="clear" w:fill="FFFFFF"/>
+          <w:lang w:val="en-US" w:eastAsia="zh-CN"/>
+        </w:rPr>
+        <w:tab/>
+      </w:r>
+      <w:r>
+        <w:rPr>
+          <w:rFonts w:hint="eastAsia" w:ascii="Comic Sans MS" w:hAnsi="Comic Sans MS" w:eastAsia="宋体" w:cs="Comic Sans MS"/>
+          <w:i w:val="0"/>
+          <w:caps w:val="0"/>
+          <w:color w:val="000000"/>
+          <w:spacing w:val="0"/>
+          <w:sz w:val="22"/>
+          <w:szCs w:val="22"/>
+          <w:bdr w:val="none" w:color="auto" w:sz="0" w:space="0"/>
+          <w:shd w:val="clear" w:fill="FFFFFF"/>
+          <w:lang w:val="en-US" w:eastAsia="zh-CN"/>
+        </w:rPr>
+        <w:tab/>
+      </w:r>
+      <w:r>
+        <w:rPr>
+          <w:rFonts w:hint="eastAsia" w:ascii="Comic Sans MS" w:hAnsi="Comic Sans MS" w:eastAsia="宋体" w:cs="Comic Sans MS"/>
+          <w:i w:val="0"/>
+          <w:caps w:val="0"/>
+          <w:color w:val="000000"/>
+          <w:spacing w:val="0"/>
+          <w:sz w:val="22"/>
+          <w:szCs w:val="22"/>
+          <w:bdr w:val="none" w:color="auto" w:sz="0" w:space="0"/>
+          <w:shd w:val="clear" w:fill="FFFFFF"/>
+          <w:lang w:val="en-US" w:eastAsia="zh-CN"/>
+        </w:rPr>
+        <w:t>/* 当前slot在树的第几层，6bit或者4bit一层 *//* Bits remaining in each slot */</w:t>
+      </w:r>
+    </w:p>
+    <w:p>
+      <w:pPr>
+        <w:pStyle w:val="3"/>
+        <w:keepNext w:val="0"/>
+        <w:keepLines w:val="0"/>
+        <w:widowControl/>
+        <w:numPr>
+          <w:numId w:val="0"/>
+        </w:numPr>
+        <w:suppressLineNumbers w:val="0"/>
+        <w:pBdr>
+          <w:top w:val="none" w:color="auto" w:sz="0" w:space="0"/>
+          <w:left w:val="none" w:color="auto" w:sz="0" w:space="0"/>
+          <w:bottom w:val="none" w:color="auto" w:sz="0" w:space="0"/>
+          <w:right w:val="none" w:color="auto" w:sz="0" w:space="0"/>
+        </w:pBdr>
+        <w:shd w:val="clear" w:fill="FFFFFF"/>
+        <w:spacing w:before="150" w:beforeAutospacing="0" w:after="150" w:afterAutospacing="0"/>
+        <w:ind w:leftChars="0" w:right="0" w:rightChars="0" w:firstLine="420" w:firstLineChars="0"/>
+        <w:jc w:val="left"/>
+        <w:rPr>
+          <w:rFonts w:hint="eastAsia" w:ascii="Comic Sans MS" w:hAnsi="Comic Sans MS" w:eastAsia="宋体" w:cs="Comic Sans MS"/>
+          <w:i w:val="0"/>
+          <w:caps w:val="0"/>
+          <w:color w:val="000000"/>
+          <w:spacing w:val="0"/>
+          <w:sz w:val="22"/>
+          <w:szCs w:val="22"/>
+          <w:bdr w:val="none" w:color="auto" w:sz="0" w:space="0"/>
+          <w:shd w:val="clear" w:fill="FFFFFF"/>
+          <w:lang w:val="en-US" w:eastAsia="zh-CN"/>
+        </w:rPr>
+      </w:pPr>
+      <w:r>
+        <w:rPr>
+          <w:rFonts w:hint="eastAsia" w:ascii="Comic Sans MS" w:hAnsi="Comic Sans MS" w:eastAsia="宋体" w:cs="Comic Sans MS"/>
+          <w:i w:val="0"/>
+          <w:caps w:val="0"/>
+          <w:color w:val="000000"/>
+          <w:spacing w:val="0"/>
+          <w:sz w:val="22"/>
+          <w:szCs w:val="22"/>
+          <w:bdr w:val="none" w:color="auto" w:sz="0" w:space="0"/>
+          <w:shd w:val="clear" w:fill="FFFFFF"/>
+          <w:lang w:val="en-US" w:eastAsia="zh-CN"/>
+        </w:rPr>
+        <w:tab/>
+      </w:r>
+      <w:r>
+        <w:rPr>
+          <w:rFonts w:hint="eastAsia" w:ascii="Comic Sans MS" w:hAnsi="Comic Sans MS" w:eastAsia="宋体" w:cs="Comic Sans MS"/>
+          <w:i w:val="0"/>
+          <w:caps w:val="0"/>
+          <w:color w:val="000000"/>
+          <w:spacing w:val="0"/>
+          <w:sz w:val="22"/>
+          <w:szCs w:val="22"/>
+          <w:bdr w:val="none" w:color="auto" w:sz="0" w:space="0"/>
+          <w:shd w:val="clear" w:fill="FFFFFF"/>
+          <w:lang w:val="en-US" w:eastAsia="zh-CN"/>
+        </w:rPr>
+        <w:t>unsigned char</w:t>
+      </w:r>
+      <w:r>
+        <w:rPr>
+          <w:rFonts w:hint="eastAsia" w:ascii="Comic Sans MS" w:hAnsi="Comic Sans MS" w:eastAsia="宋体" w:cs="Comic Sans MS"/>
+          <w:i w:val="0"/>
+          <w:caps w:val="0"/>
+          <w:color w:val="000000"/>
+          <w:spacing w:val="0"/>
+          <w:sz w:val="22"/>
+          <w:szCs w:val="22"/>
+          <w:bdr w:val="none" w:color="auto" w:sz="0" w:space="0"/>
+          <w:shd w:val="clear" w:fill="FFFFFF"/>
+          <w:lang w:val="en-US" w:eastAsia="zh-CN"/>
+        </w:rPr>
+        <w:tab/>
+      </w:r>
+      <w:r>
+        <w:rPr>
+          <w:rFonts w:hint="eastAsia" w:ascii="Comic Sans MS" w:hAnsi="Comic Sans MS" w:eastAsia="宋体" w:cs="Comic Sans MS"/>
+          <w:i w:val="0"/>
+          <w:caps w:val="0"/>
+          <w:color w:val="000000"/>
+          <w:spacing w:val="0"/>
+          <w:sz w:val="22"/>
+          <w:szCs w:val="22"/>
+          <w:bdr w:val="none" w:color="auto" w:sz="0" w:space="0"/>
+          <w:shd w:val="clear" w:fill="FFFFFF"/>
+          <w:lang w:val="en-US" w:eastAsia="zh-CN"/>
+        </w:rPr>
+        <w:t>offset;</w:t>
+      </w:r>
+      <w:r>
+        <w:rPr>
+          <w:rFonts w:hint="eastAsia" w:ascii="Comic Sans MS" w:hAnsi="Comic Sans MS" w:eastAsia="宋体" w:cs="Comic Sans MS"/>
+          <w:i w:val="0"/>
+          <w:caps w:val="0"/>
+          <w:color w:val="000000"/>
+          <w:spacing w:val="0"/>
+          <w:sz w:val="22"/>
+          <w:szCs w:val="22"/>
+          <w:bdr w:val="none" w:color="auto" w:sz="0" w:space="0"/>
+          <w:shd w:val="clear" w:fill="FFFFFF"/>
+          <w:lang w:val="en-US" w:eastAsia="zh-CN"/>
+        </w:rPr>
+        <w:tab/>
+      </w:r>
+      <w:r>
+        <w:rPr>
+          <w:rFonts w:hint="eastAsia" w:ascii="Comic Sans MS" w:hAnsi="Comic Sans MS" w:eastAsia="宋体" w:cs="Comic Sans MS"/>
+          <w:i w:val="0"/>
+          <w:caps w:val="0"/>
+          <w:color w:val="000000"/>
+          <w:spacing w:val="0"/>
+          <w:sz w:val="22"/>
+          <w:szCs w:val="22"/>
+          <w:bdr w:val="none" w:color="auto" w:sz="0" w:space="0"/>
+          <w:shd w:val="clear" w:fill="FFFFFF"/>
+          <w:lang w:val="en-US" w:eastAsia="zh-CN"/>
+        </w:rPr>
+        <w:tab/>
+      </w:r>
+      <w:r>
+        <w:rPr>
+          <w:rFonts w:hint="eastAsia" w:ascii="Comic Sans MS" w:hAnsi="Comic Sans MS" w:eastAsia="宋体" w:cs="Comic Sans MS"/>
+          <w:i w:val="0"/>
+          <w:caps w:val="0"/>
+          <w:color w:val="000000"/>
+          <w:spacing w:val="0"/>
+          <w:sz w:val="22"/>
+          <w:szCs w:val="22"/>
+          <w:bdr w:val="none" w:color="auto" w:sz="0" w:space="0"/>
+          <w:shd w:val="clear" w:fill="FFFFFF"/>
+          <w:lang w:val="en-US" w:eastAsia="zh-CN"/>
+        </w:rPr>
+        <w:t>/* Slot offset in parent */</w:t>
+      </w:r>
+    </w:p>
+    <w:p>
+      <w:pPr>
+        <w:pStyle w:val="3"/>
+        <w:keepNext w:val="0"/>
+        <w:keepLines w:val="0"/>
+        <w:widowControl/>
+        <w:numPr>
+          <w:numId w:val="0"/>
+        </w:numPr>
+        <w:suppressLineNumbers w:val="0"/>
+        <w:pBdr>
+          <w:top w:val="none" w:color="auto" w:sz="0" w:space="0"/>
+          <w:left w:val="none" w:color="auto" w:sz="0" w:space="0"/>
+          <w:bottom w:val="none" w:color="auto" w:sz="0" w:space="0"/>
+          <w:right w:val="none" w:color="auto" w:sz="0" w:space="0"/>
+        </w:pBdr>
+        <w:shd w:val="clear" w:fill="FFFFFF"/>
+        <w:spacing w:before="150" w:beforeAutospacing="0" w:after="150" w:afterAutospacing="0"/>
+        <w:ind w:leftChars="0" w:right="0" w:rightChars="0" w:firstLine="420" w:firstLineChars="0"/>
+        <w:jc w:val="left"/>
+        <w:rPr>
+          <w:rFonts w:hint="eastAsia" w:ascii="Comic Sans MS" w:hAnsi="Comic Sans MS" w:eastAsia="宋体" w:cs="Comic Sans MS"/>
+          <w:i w:val="0"/>
+          <w:caps w:val="0"/>
+          <w:color w:val="000000"/>
+          <w:spacing w:val="0"/>
+          <w:sz w:val="22"/>
+          <w:szCs w:val="22"/>
+          <w:bdr w:val="none" w:color="auto" w:sz="0" w:space="0"/>
+          <w:shd w:val="clear" w:fill="FFFFFF"/>
+          <w:lang w:val="en-US" w:eastAsia="zh-CN"/>
+        </w:rPr>
+      </w:pPr>
+      <w:r>
+        <w:rPr>
+          <w:rFonts w:hint="eastAsia" w:ascii="Comic Sans MS" w:hAnsi="Comic Sans MS" w:eastAsia="宋体" w:cs="Comic Sans MS"/>
+          <w:i w:val="0"/>
+          <w:caps w:val="0"/>
+          <w:color w:val="000000"/>
+          <w:spacing w:val="0"/>
+          <w:sz w:val="22"/>
+          <w:szCs w:val="22"/>
+          <w:bdr w:val="none" w:color="auto" w:sz="0" w:space="0"/>
+          <w:shd w:val="clear" w:fill="FFFFFF"/>
+          <w:lang w:val="en-US" w:eastAsia="zh-CN"/>
+        </w:rPr>
+        <w:tab/>
+      </w:r>
+      <w:r>
+        <w:rPr>
+          <w:rFonts w:hint="eastAsia" w:ascii="Comic Sans MS" w:hAnsi="Comic Sans MS" w:eastAsia="宋体" w:cs="Comic Sans MS"/>
+          <w:i w:val="0"/>
+          <w:caps w:val="0"/>
+          <w:color w:val="000000"/>
+          <w:spacing w:val="0"/>
+          <w:sz w:val="22"/>
+          <w:szCs w:val="22"/>
+          <w:bdr w:val="none" w:color="auto" w:sz="0" w:space="0"/>
+          <w:shd w:val="clear" w:fill="FFFFFF"/>
+          <w:lang w:val="en-US" w:eastAsia="zh-CN"/>
+        </w:rPr>
+        <w:t>unsigned char</w:t>
+      </w:r>
+      <w:r>
+        <w:rPr>
+          <w:rFonts w:hint="eastAsia" w:ascii="Comic Sans MS" w:hAnsi="Comic Sans MS" w:eastAsia="宋体" w:cs="Comic Sans MS"/>
+          <w:i w:val="0"/>
+          <w:caps w:val="0"/>
+          <w:color w:val="000000"/>
+          <w:spacing w:val="0"/>
+          <w:sz w:val="22"/>
+          <w:szCs w:val="22"/>
+          <w:bdr w:val="none" w:color="auto" w:sz="0" w:space="0"/>
+          <w:shd w:val="clear" w:fill="FFFFFF"/>
+          <w:lang w:val="en-US" w:eastAsia="zh-CN"/>
+        </w:rPr>
+        <w:tab/>
+      </w:r>
+      <w:r>
+        <w:rPr>
+          <w:rFonts w:hint="eastAsia" w:ascii="Comic Sans MS" w:hAnsi="Comic Sans MS" w:eastAsia="宋体" w:cs="Comic Sans MS"/>
+          <w:i w:val="0"/>
+          <w:caps w:val="0"/>
+          <w:color w:val="000000"/>
+          <w:spacing w:val="0"/>
+          <w:sz w:val="22"/>
+          <w:szCs w:val="22"/>
+          <w:bdr w:val="none" w:color="auto" w:sz="0" w:space="0"/>
+          <w:shd w:val="clear" w:fill="FFFFFF"/>
+          <w:lang w:val="en-US" w:eastAsia="zh-CN"/>
+        </w:rPr>
+        <w:t>count;</w:t>
+      </w:r>
+      <w:r>
+        <w:rPr>
+          <w:rFonts w:hint="eastAsia" w:ascii="Comic Sans MS" w:hAnsi="Comic Sans MS" w:eastAsia="宋体" w:cs="Comic Sans MS"/>
+          <w:i w:val="0"/>
+          <w:caps w:val="0"/>
+          <w:color w:val="000000"/>
+          <w:spacing w:val="0"/>
+          <w:sz w:val="22"/>
+          <w:szCs w:val="22"/>
+          <w:bdr w:val="none" w:color="auto" w:sz="0" w:space="0"/>
+          <w:shd w:val="clear" w:fill="FFFFFF"/>
+          <w:lang w:val="en-US" w:eastAsia="zh-CN"/>
+        </w:rPr>
+        <w:tab/>
+      </w:r>
+      <w:r>
+        <w:rPr>
+          <w:rFonts w:hint="eastAsia" w:ascii="Comic Sans MS" w:hAnsi="Comic Sans MS" w:eastAsia="宋体" w:cs="Comic Sans MS"/>
+          <w:i w:val="0"/>
+          <w:caps w:val="0"/>
+          <w:color w:val="000000"/>
+          <w:spacing w:val="0"/>
+          <w:sz w:val="22"/>
+          <w:szCs w:val="22"/>
+          <w:bdr w:val="none" w:color="auto" w:sz="0" w:space="0"/>
+          <w:shd w:val="clear" w:fill="FFFFFF"/>
+          <w:lang w:val="en-US" w:eastAsia="zh-CN"/>
+        </w:rPr>
+        <w:tab/>
+      </w:r>
+      <w:r>
+        <w:rPr>
+          <w:rFonts w:hint="eastAsia" w:ascii="Comic Sans MS" w:hAnsi="Comic Sans MS" w:eastAsia="宋体" w:cs="Comic Sans MS"/>
+          <w:i w:val="0"/>
+          <w:caps w:val="0"/>
+          <w:color w:val="000000"/>
+          <w:spacing w:val="0"/>
+          <w:sz w:val="22"/>
+          <w:szCs w:val="22"/>
+          <w:bdr w:val="none" w:color="auto" w:sz="0" w:space="0"/>
+          <w:shd w:val="clear" w:fill="FFFFFF"/>
+          <w:lang w:val="en-US" w:eastAsia="zh-CN"/>
+        </w:rPr>
+        <w:t>/* 当前的slot一共有几个有效的节点 *//* Total entry count */</w:t>
+      </w:r>
+    </w:p>
+    <w:p>
+      <w:pPr>
+        <w:pStyle w:val="3"/>
+        <w:keepNext w:val="0"/>
+        <w:keepLines w:val="0"/>
+        <w:widowControl/>
+        <w:numPr>
+          <w:numId w:val="0"/>
+        </w:numPr>
+        <w:suppressLineNumbers w:val="0"/>
+        <w:pBdr>
+          <w:top w:val="none" w:color="auto" w:sz="0" w:space="0"/>
+          <w:left w:val="none" w:color="auto" w:sz="0" w:space="0"/>
+          <w:bottom w:val="none" w:color="auto" w:sz="0" w:space="0"/>
+          <w:right w:val="none" w:color="auto" w:sz="0" w:space="0"/>
+        </w:pBdr>
+        <w:shd w:val="clear" w:fill="FFFFFF"/>
+        <w:spacing w:before="150" w:beforeAutospacing="0" w:after="150" w:afterAutospacing="0"/>
+        <w:ind w:leftChars="0" w:right="0" w:rightChars="0" w:firstLine="420" w:firstLineChars="0"/>
+        <w:jc w:val="left"/>
+        <w:rPr>
+          <w:rFonts w:hint="eastAsia" w:ascii="Comic Sans MS" w:hAnsi="Comic Sans MS" w:eastAsia="宋体" w:cs="Comic Sans MS"/>
+          <w:i w:val="0"/>
+          <w:caps w:val="0"/>
+          <w:color w:val="000000"/>
+          <w:spacing w:val="0"/>
+          <w:sz w:val="22"/>
+          <w:szCs w:val="22"/>
+          <w:bdr w:val="none" w:color="auto" w:sz="0" w:space="0"/>
+          <w:shd w:val="clear" w:fill="FFFFFF"/>
+          <w:lang w:val="en-US" w:eastAsia="zh-CN"/>
+        </w:rPr>
+      </w:pPr>
+      <w:r>
+        <w:rPr>
+          <w:rFonts w:hint="eastAsia" w:ascii="Comic Sans MS" w:hAnsi="Comic Sans MS" w:eastAsia="宋体" w:cs="Comic Sans MS"/>
+          <w:i w:val="0"/>
+          <w:caps w:val="0"/>
+          <w:color w:val="000000"/>
+          <w:spacing w:val="0"/>
+          <w:sz w:val="22"/>
+          <w:szCs w:val="22"/>
+          <w:bdr w:val="none" w:color="auto" w:sz="0" w:space="0"/>
+          <w:shd w:val="clear" w:fill="FFFFFF"/>
+          <w:lang w:val="en-US" w:eastAsia="zh-CN"/>
+        </w:rPr>
+        <w:tab/>
+      </w:r>
+      <w:r>
+        <w:rPr>
+          <w:rFonts w:hint="eastAsia" w:ascii="Comic Sans MS" w:hAnsi="Comic Sans MS" w:eastAsia="宋体" w:cs="Comic Sans MS"/>
+          <w:i w:val="0"/>
+          <w:caps w:val="0"/>
+          <w:color w:val="000000"/>
+          <w:spacing w:val="0"/>
+          <w:sz w:val="22"/>
+          <w:szCs w:val="22"/>
+          <w:bdr w:val="none" w:color="auto" w:sz="0" w:space="0"/>
+          <w:shd w:val="clear" w:fill="FFFFFF"/>
+          <w:lang w:val="en-US" w:eastAsia="zh-CN"/>
+        </w:rPr>
+        <w:t>unsigned char</w:t>
+      </w:r>
+      <w:r>
+        <w:rPr>
+          <w:rFonts w:hint="eastAsia" w:ascii="Comic Sans MS" w:hAnsi="Comic Sans MS" w:eastAsia="宋体" w:cs="Comic Sans MS"/>
+          <w:i w:val="0"/>
+          <w:caps w:val="0"/>
+          <w:color w:val="000000"/>
+          <w:spacing w:val="0"/>
+          <w:sz w:val="22"/>
+          <w:szCs w:val="22"/>
+          <w:bdr w:val="none" w:color="auto" w:sz="0" w:space="0"/>
+          <w:shd w:val="clear" w:fill="FFFFFF"/>
+          <w:lang w:val="en-US" w:eastAsia="zh-CN"/>
+        </w:rPr>
+        <w:tab/>
+      </w:r>
+      <w:r>
+        <w:rPr>
+          <w:rFonts w:hint="eastAsia" w:ascii="Comic Sans MS" w:hAnsi="Comic Sans MS" w:eastAsia="宋体" w:cs="Comic Sans MS"/>
+          <w:i w:val="0"/>
+          <w:caps w:val="0"/>
+          <w:color w:val="000000"/>
+          <w:spacing w:val="0"/>
+          <w:sz w:val="22"/>
+          <w:szCs w:val="22"/>
+          <w:bdr w:val="none" w:color="auto" w:sz="0" w:space="0"/>
+          <w:shd w:val="clear" w:fill="FFFFFF"/>
+          <w:lang w:val="en-US" w:eastAsia="zh-CN"/>
+        </w:rPr>
+        <w:t>exceptional; /*用于shmem/tmpfs保存swap entries */</w:t>
+      </w:r>
+      <w:r>
+        <w:rPr>
+          <w:rFonts w:hint="eastAsia" w:ascii="Comic Sans MS" w:hAnsi="Comic Sans MS" w:eastAsia="宋体" w:cs="Comic Sans MS"/>
+          <w:i w:val="0"/>
+          <w:caps w:val="0"/>
+          <w:color w:val="000000"/>
+          <w:spacing w:val="0"/>
+          <w:sz w:val="22"/>
+          <w:szCs w:val="22"/>
+          <w:bdr w:val="none" w:color="auto" w:sz="0" w:space="0"/>
+          <w:shd w:val="clear" w:fill="FFFFFF"/>
+          <w:lang w:val="en-US" w:eastAsia="zh-CN"/>
+        </w:rPr>
+        <w:tab/>
+      </w:r>
+      <w:r>
+        <w:rPr>
+          <w:rFonts w:hint="eastAsia" w:ascii="Comic Sans MS" w:hAnsi="Comic Sans MS" w:eastAsia="宋体" w:cs="Comic Sans MS"/>
+          <w:i w:val="0"/>
+          <w:caps w:val="0"/>
+          <w:color w:val="000000"/>
+          <w:spacing w:val="0"/>
+          <w:sz w:val="22"/>
+          <w:szCs w:val="22"/>
+          <w:bdr w:val="none" w:color="auto" w:sz="0" w:space="0"/>
+          <w:shd w:val="clear" w:fill="FFFFFF"/>
+          <w:lang w:val="en-US" w:eastAsia="zh-CN"/>
+        </w:rPr>
+        <w:t>/* Exceptional entry count */</w:t>
+      </w:r>
+    </w:p>
+    <w:p>
+      <w:pPr>
+        <w:pStyle w:val="3"/>
+        <w:keepNext w:val="0"/>
+        <w:keepLines w:val="0"/>
+        <w:widowControl/>
+        <w:numPr>
+          <w:numId w:val="0"/>
+        </w:numPr>
+        <w:suppressLineNumbers w:val="0"/>
+        <w:pBdr>
+          <w:top w:val="none" w:color="auto" w:sz="0" w:space="0"/>
+          <w:left w:val="none" w:color="auto" w:sz="0" w:space="0"/>
+          <w:bottom w:val="none" w:color="auto" w:sz="0" w:space="0"/>
+          <w:right w:val="none" w:color="auto" w:sz="0" w:space="0"/>
+        </w:pBdr>
+        <w:shd w:val="clear" w:fill="FFFFFF"/>
+        <w:spacing w:before="150" w:beforeAutospacing="0" w:after="150" w:afterAutospacing="0"/>
+        <w:ind w:leftChars="0" w:right="0" w:rightChars="0" w:firstLine="420" w:firstLineChars="0"/>
+        <w:jc w:val="left"/>
+        <w:rPr>
+          <w:rFonts w:hint="eastAsia" w:ascii="Comic Sans MS" w:hAnsi="Comic Sans MS" w:eastAsia="宋体" w:cs="Comic Sans MS"/>
+          <w:i w:val="0"/>
+          <w:caps w:val="0"/>
+          <w:color w:val="000000"/>
+          <w:spacing w:val="0"/>
+          <w:sz w:val="22"/>
+          <w:szCs w:val="22"/>
+          <w:bdr w:val="none" w:color="auto" w:sz="0" w:space="0"/>
+          <w:shd w:val="clear" w:fill="FFFFFF"/>
+          <w:lang w:val="en-US" w:eastAsia="zh-CN"/>
+        </w:rPr>
+      </w:pPr>
+      <w:r>
+        <w:rPr>
+          <w:rFonts w:hint="eastAsia" w:ascii="Comic Sans MS" w:hAnsi="Comic Sans MS" w:eastAsia="宋体" w:cs="Comic Sans MS"/>
+          <w:i w:val="0"/>
+          <w:caps w:val="0"/>
+          <w:color w:val="000000"/>
+          <w:spacing w:val="0"/>
+          <w:sz w:val="22"/>
+          <w:szCs w:val="22"/>
+          <w:bdr w:val="none" w:color="auto" w:sz="0" w:space="0"/>
+          <w:shd w:val="clear" w:fill="FFFFFF"/>
+          <w:lang w:val="en-US" w:eastAsia="zh-CN"/>
+        </w:rPr>
+        <w:tab/>
+      </w:r>
+      <w:r>
+        <w:rPr>
+          <w:rFonts w:hint="eastAsia" w:ascii="Comic Sans MS" w:hAnsi="Comic Sans MS" w:eastAsia="宋体" w:cs="Comic Sans MS"/>
+          <w:i w:val="0"/>
+          <w:caps w:val="0"/>
+          <w:color w:val="000000"/>
+          <w:spacing w:val="0"/>
+          <w:sz w:val="22"/>
+          <w:szCs w:val="22"/>
+          <w:bdr w:val="none" w:color="auto" w:sz="0" w:space="0"/>
+          <w:shd w:val="clear" w:fill="FFFFFF"/>
+          <w:lang w:val="en-US" w:eastAsia="zh-CN"/>
+        </w:rPr>
+        <w:t>struct radix_tree_node *parent;</w:t>
+      </w:r>
+      <w:r>
+        <w:rPr>
+          <w:rFonts w:hint="eastAsia" w:ascii="Comic Sans MS" w:hAnsi="Comic Sans MS" w:eastAsia="宋体" w:cs="Comic Sans MS"/>
+          <w:i w:val="0"/>
+          <w:caps w:val="0"/>
+          <w:color w:val="000000"/>
+          <w:spacing w:val="0"/>
+          <w:sz w:val="22"/>
+          <w:szCs w:val="22"/>
+          <w:bdr w:val="none" w:color="auto" w:sz="0" w:space="0"/>
+          <w:shd w:val="clear" w:fill="FFFFFF"/>
+          <w:lang w:val="en-US" w:eastAsia="zh-CN"/>
+        </w:rPr>
+        <w:tab/>
+      </w:r>
+      <w:r>
+        <w:rPr>
+          <w:rFonts w:hint="eastAsia" w:ascii="Comic Sans MS" w:hAnsi="Comic Sans MS" w:eastAsia="宋体" w:cs="Comic Sans MS"/>
+          <w:i w:val="0"/>
+          <w:caps w:val="0"/>
+          <w:color w:val="000000"/>
+          <w:spacing w:val="0"/>
+          <w:sz w:val="22"/>
+          <w:szCs w:val="22"/>
+          <w:bdr w:val="none" w:color="auto" w:sz="0" w:space="0"/>
+          <w:shd w:val="clear" w:fill="FFFFFF"/>
+          <w:lang w:val="en-US" w:eastAsia="zh-CN"/>
+        </w:rPr>
+        <w:tab/>
+      </w:r>
+      <w:r>
+        <w:rPr>
+          <w:rFonts w:hint="eastAsia" w:ascii="Comic Sans MS" w:hAnsi="Comic Sans MS" w:eastAsia="宋体" w:cs="Comic Sans MS"/>
+          <w:i w:val="0"/>
+          <w:caps w:val="0"/>
+          <w:color w:val="000000"/>
+          <w:spacing w:val="0"/>
+          <w:sz w:val="22"/>
+          <w:szCs w:val="22"/>
+          <w:bdr w:val="none" w:color="auto" w:sz="0" w:space="0"/>
+          <w:shd w:val="clear" w:fill="FFFFFF"/>
+          <w:lang w:val="en-US" w:eastAsia="zh-CN"/>
+        </w:rPr>
+        <w:t>/* Used when ascending tree */</w:t>
+      </w:r>
+    </w:p>
+    <w:p>
+      <w:pPr>
+        <w:pStyle w:val="3"/>
+        <w:keepNext w:val="0"/>
+        <w:keepLines w:val="0"/>
+        <w:widowControl/>
+        <w:numPr>
+          <w:numId w:val="0"/>
+        </w:numPr>
+        <w:suppressLineNumbers w:val="0"/>
+        <w:pBdr>
+          <w:top w:val="none" w:color="auto" w:sz="0" w:space="0"/>
+          <w:left w:val="none" w:color="auto" w:sz="0" w:space="0"/>
+          <w:bottom w:val="none" w:color="auto" w:sz="0" w:space="0"/>
+          <w:right w:val="none" w:color="auto" w:sz="0" w:space="0"/>
+        </w:pBdr>
+        <w:shd w:val="clear" w:fill="FFFFFF"/>
+        <w:spacing w:before="150" w:beforeAutospacing="0" w:after="150" w:afterAutospacing="0"/>
+        <w:ind w:leftChars="0" w:right="0" w:rightChars="0" w:firstLine="420" w:firstLineChars="0"/>
+        <w:jc w:val="left"/>
+        <w:rPr>
+          <w:rFonts w:hint="eastAsia" w:ascii="Comic Sans MS" w:hAnsi="Comic Sans MS" w:eastAsia="宋体" w:cs="Comic Sans MS"/>
+          <w:i w:val="0"/>
+          <w:caps w:val="0"/>
+          <w:color w:val="000000"/>
+          <w:spacing w:val="0"/>
+          <w:sz w:val="22"/>
+          <w:szCs w:val="22"/>
+          <w:bdr w:val="none" w:color="auto" w:sz="0" w:space="0"/>
+          <w:shd w:val="clear" w:fill="FFFFFF"/>
+          <w:lang w:val="en-US" w:eastAsia="zh-CN"/>
+        </w:rPr>
+      </w:pPr>
+      <w:r>
+        <w:rPr>
+          <w:rFonts w:hint="eastAsia" w:ascii="Comic Sans MS" w:hAnsi="Comic Sans MS" w:eastAsia="宋体" w:cs="Comic Sans MS"/>
+          <w:i w:val="0"/>
+          <w:caps w:val="0"/>
+          <w:color w:val="000000"/>
+          <w:spacing w:val="0"/>
+          <w:sz w:val="22"/>
+          <w:szCs w:val="22"/>
+          <w:bdr w:val="none" w:color="auto" w:sz="0" w:space="0"/>
+          <w:shd w:val="clear" w:fill="FFFFFF"/>
+          <w:lang w:val="en-US" w:eastAsia="zh-CN"/>
+        </w:rPr>
+        <w:tab/>
+      </w:r>
+      <w:r>
+        <w:rPr>
+          <w:rFonts w:hint="eastAsia" w:ascii="Comic Sans MS" w:hAnsi="Comic Sans MS" w:eastAsia="宋体" w:cs="Comic Sans MS"/>
+          <w:i w:val="0"/>
+          <w:caps w:val="0"/>
+          <w:color w:val="000000"/>
+          <w:spacing w:val="0"/>
+          <w:sz w:val="22"/>
+          <w:szCs w:val="22"/>
+          <w:bdr w:val="none" w:color="auto" w:sz="0" w:space="0"/>
+          <w:shd w:val="clear" w:fill="FFFFFF"/>
+          <w:lang w:val="en-US" w:eastAsia="zh-CN"/>
+        </w:rPr>
+        <w:t>struct radix_tree_root *root;</w:t>
+      </w:r>
+      <w:r>
+        <w:rPr>
+          <w:rFonts w:hint="eastAsia" w:ascii="Comic Sans MS" w:hAnsi="Comic Sans MS" w:eastAsia="宋体" w:cs="Comic Sans MS"/>
+          <w:i w:val="0"/>
+          <w:caps w:val="0"/>
+          <w:color w:val="000000"/>
+          <w:spacing w:val="0"/>
+          <w:sz w:val="22"/>
+          <w:szCs w:val="22"/>
+          <w:bdr w:val="none" w:color="auto" w:sz="0" w:space="0"/>
+          <w:shd w:val="clear" w:fill="FFFFFF"/>
+          <w:lang w:val="en-US" w:eastAsia="zh-CN"/>
+        </w:rPr>
+        <w:tab/>
+      </w:r>
+      <w:r>
+        <w:rPr>
+          <w:rFonts w:hint="eastAsia" w:ascii="Comic Sans MS" w:hAnsi="Comic Sans MS" w:eastAsia="宋体" w:cs="Comic Sans MS"/>
+          <w:i w:val="0"/>
+          <w:caps w:val="0"/>
+          <w:color w:val="000000"/>
+          <w:spacing w:val="0"/>
+          <w:sz w:val="22"/>
+          <w:szCs w:val="22"/>
+          <w:bdr w:val="none" w:color="auto" w:sz="0" w:space="0"/>
+          <w:shd w:val="clear" w:fill="FFFFFF"/>
+          <w:lang w:val="en-US" w:eastAsia="zh-CN"/>
+        </w:rPr>
+        <w:tab/>
+      </w:r>
+      <w:r>
+        <w:rPr>
+          <w:rFonts w:hint="eastAsia" w:ascii="Comic Sans MS" w:hAnsi="Comic Sans MS" w:eastAsia="宋体" w:cs="Comic Sans MS"/>
+          <w:i w:val="0"/>
+          <w:caps w:val="0"/>
+          <w:color w:val="000000"/>
+          <w:spacing w:val="0"/>
+          <w:sz w:val="22"/>
+          <w:szCs w:val="22"/>
+          <w:bdr w:val="none" w:color="auto" w:sz="0" w:space="0"/>
+          <w:shd w:val="clear" w:fill="FFFFFF"/>
+          <w:lang w:val="en-US" w:eastAsia="zh-CN"/>
+        </w:rPr>
+        <w:t>/* The tree we belong to */</w:t>
+      </w:r>
+    </w:p>
+    <w:p>
+      <w:pPr>
+        <w:pStyle w:val="3"/>
+        <w:keepNext w:val="0"/>
+        <w:keepLines w:val="0"/>
+        <w:widowControl/>
+        <w:numPr>
+          <w:numId w:val="0"/>
+        </w:numPr>
+        <w:suppressLineNumbers w:val="0"/>
+        <w:pBdr>
+          <w:top w:val="none" w:color="auto" w:sz="0" w:space="0"/>
+          <w:left w:val="none" w:color="auto" w:sz="0" w:space="0"/>
+          <w:bottom w:val="none" w:color="auto" w:sz="0" w:space="0"/>
+          <w:right w:val="none" w:color="auto" w:sz="0" w:space="0"/>
+        </w:pBdr>
+        <w:shd w:val="clear" w:fill="FFFFFF"/>
+        <w:spacing w:before="150" w:beforeAutospacing="0" w:after="150" w:afterAutospacing="0"/>
+        <w:ind w:leftChars="0" w:right="0" w:rightChars="0" w:firstLine="420" w:firstLineChars="0"/>
+        <w:jc w:val="left"/>
+        <w:rPr>
+          <w:rFonts w:hint="eastAsia" w:ascii="Comic Sans MS" w:hAnsi="Comic Sans MS" w:eastAsia="宋体" w:cs="Comic Sans MS"/>
+          <w:i w:val="0"/>
+          <w:caps w:val="0"/>
+          <w:color w:val="000000"/>
+          <w:spacing w:val="0"/>
+          <w:sz w:val="22"/>
+          <w:szCs w:val="22"/>
+          <w:bdr w:val="none" w:color="auto" w:sz="0" w:space="0"/>
+          <w:shd w:val="clear" w:fill="FFFFFF"/>
+          <w:lang w:val="en-US" w:eastAsia="zh-CN"/>
+        </w:rPr>
+      </w:pPr>
+      <w:r>
+        <w:rPr>
+          <w:rFonts w:hint="eastAsia" w:ascii="Comic Sans MS" w:hAnsi="Comic Sans MS" w:eastAsia="宋体" w:cs="Comic Sans MS"/>
+          <w:i w:val="0"/>
+          <w:caps w:val="0"/>
+          <w:color w:val="000000"/>
+          <w:spacing w:val="0"/>
+          <w:sz w:val="22"/>
+          <w:szCs w:val="22"/>
+          <w:bdr w:val="none" w:color="auto" w:sz="0" w:space="0"/>
+          <w:shd w:val="clear" w:fill="FFFFFF"/>
+          <w:lang w:val="en-US" w:eastAsia="zh-CN"/>
+        </w:rPr>
+        <w:tab/>
+      </w:r>
+      <w:r>
+        <w:rPr>
+          <w:rFonts w:hint="eastAsia" w:ascii="Comic Sans MS" w:hAnsi="Comic Sans MS" w:eastAsia="宋体" w:cs="Comic Sans MS"/>
+          <w:i w:val="0"/>
+          <w:caps w:val="0"/>
+          <w:color w:val="000000"/>
+          <w:spacing w:val="0"/>
+          <w:sz w:val="22"/>
+          <w:szCs w:val="22"/>
+          <w:bdr w:val="none" w:color="auto" w:sz="0" w:space="0"/>
+          <w:shd w:val="clear" w:fill="FFFFFF"/>
+          <w:lang w:val="en-US" w:eastAsia="zh-CN"/>
+        </w:rPr>
+        <w:t>union {</w:t>
+      </w:r>
+    </w:p>
+    <w:p>
+      <w:pPr>
+        <w:pStyle w:val="3"/>
+        <w:keepNext w:val="0"/>
+        <w:keepLines w:val="0"/>
+        <w:widowControl/>
+        <w:numPr>
+          <w:numId w:val="0"/>
+        </w:numPr>
+        <w:suppressLineNumbers w:val="0"/>
+        <w:pBdr>
+          <w:top w:val="none" w:color="auto" w:sz="0" w:space="0"/>
+          <w:left w:val="none" w:color="auto" w:sz="0" w:space="0"/>
+          <w:bottom w:val="none" w:color="auto" w:sz="0" w:space="0"/>
+          <w:right w:val="none" w:color="auto" w:sz="0" w:space="0"/>
+        </w:pBdr>
+        <w:shd w:val="clear" w:fill="FFFFFF"/>
+        <w:spacing w:before="150" w:beforeAutospacing="0" w:after="150" w:afterAutospacing="0"/>
+        <w:ind w:leftChars="0" w:right="0" w:rightChars="0" w:firstLine="420" w:firstLineChars="0"/>
+        <w:jc w:val="left"/>
+        <w:rPr>
+          <w:rFonts w:hint="eastAsia" w:ascii="Comic Sans MS" w:hAnsi="Comic Sans MS" w:eastAsia="宋体" w:cs="Comic Sans MS"/>
+          <w:i w:val="0"/>
+          <w:caps w:val="0"/>
+          <w:color w:val="000000"/>
+          <w:spacing w:val="0"/>
+          <w:sz w:val="22"/>
+          <w:szCs w:val="22"/>
+          <w:bdr w:val="none" w:color="auto" w:sz="0" w:space="0"/>
+          <w:shd w:val="clear" w:fill="FFFFFF"/>
+          <w:lang w:val="en-US" w:eastAsia="zh-CN"/>
+        </w:rPr>
+      </w:pPr>
+      <w:r>
+        <w:rPr>
+          <w:rFonts w:hint="eastAsia" w:ascii="Comic Sans MS" w:hAnsi="Comic Sans MS" w:eastAsia="宋体" w:cs="Comic Sans MS"/>
+          <w:i w:val="0"/>
+          <w:caps w:val="0"/>
+          <w:color w:val="000000"/>
+          <w:spacing w:val="0"/>
+          <w:sz w:val="22"/>
+          <w:szCs w:val="22"/>
+          <w:bdr w:val="none" w:color="auto" w:sz="0" w:space="0"/>
+          <w:shd w:val="clear" w:fill="FFFFFF"/>
+          <w:lang w:val="en-US" w:eastAsia="zh-CN"/>
+        </w:rPr>
+        <w:tab/>
+      </w:r>
+      <w:r>
+        <w:rPr>
+          <w:rFonts w:hint="eastAsia" w:ascii="Comic Sans MS" w:hAnsi="Comic Sans MS" w:eastAsia="宋体" w:cs="Comic Sans MS"/>
+          <w:i w:val="0"/>
+          <w:caps w:val="0"/>
+          <w:color w:val="000000"/>
+          <w:spacing w:val="0"/>
+          <w:sz w:val="22"/>
+          <w:szCs w:val="22"/>
+          <w:bdr w:val="none" w:color="auto" w:sz="0" w:space="0"/>
+          <w:shd w:val="clear" w:fill="FFFFFF"/>
+          <w:lang w:val="en-US" w:eastAsia="zh-CN"/>
+        </w:rPr>
+        <w:tab/>
+      </w:r>
+      <w:r>
+        <w:rPr>
+          <w:rFonts w:hint="eastAsia" w:ascii="Comic Sans MS" w:hAnsi="Comic Sans MS" w:eastAsia="宋体" w:cs="Comic Sans MS"/>
+          <w:i w:val="0"/>
+          <w:caps w:val="0"/>
+          <w:color w:val="000000"/>
+          <w:spacing w:val="0"/>
+          <w:sz w:val="22"/>
+          <w:szCs w:val="22"/>
+          <w:bdr w:val="none" w:color="auto" w:sz="0" w:space="0"/>
+          <w:shd w:val="clear" w:fill="FFFFFF"/>
+          <w:lang w:val="en-US" w:eastAsia="zh-CN"/>
+        </w:rPr>
+        <w:t>struct list_head private_list;</w:t>
+      </w:r>
+      <w:r>
+        <w:rPr>
+          <w:rFonts w:hint="eastAsia" w:ascii="Comic Sans MS" w:hAnsi="Comic Sans MS" w:eastAsia="宋体" w:cs="Comic Sans MS"/>
+          <w:i w:val="0"/>
+          <w:caps w:val="0"/>
+          <w:color w:val="000000"/>
+          <w:spacing w:val="0"/>
+          <w:sz w:val="22"/>
+          <w:szCs w:val="22"/>
+          <w:bdr w:val="none" w:color="auto" w:sz="0" w:space="0"/>
+          <w:shd w:val="clear" w:fill="FFFFFF"/>
+          <w:lang w:val="en-US" w:eastAsia="zh-CN"/>
+        </w:rPr>
+        <w:tab/>
+      </w:r>
+      <w:r>
+        <w:rPr>
+          <w:rFonts w:hint="eastAsia" w:ascii="Comic Sans MS" w:hAnsi="Comic Sans MS" w:eastAsia="宋体" w:cs="Comic Sans MS"/>
+          <w:i w:val="0"/>
+          <w:caps w:val="0"/>
+          <w:color w:val="000000"/>
+          <w:spacing w:val="0"/>
+          <w:sz w:val="22"/>
+          <w:szCs w:val="22"/>
+          <w:bdr w:val="none" w:color="auto" w:sz="0" w:space="0"/>
+          <w:shd w:val="clear" w:fill="FFFFFF"/>
+          <w:lang w:val="en-US" w:eastAsia="zh-CN"/>
+        </w:rPr>
+        <w:t>/* For tree user */</w:t>
+      </w:r>
+    </w:p>
+    <w:p>
+      <w:pPr>
+        <w:pStyle w:val="3"/>
+        <w:keepNext w:val="0"/>
+        <w:keepLines w:val="0"/>
+        <w:widowControl/>
+        <w:numPr>
+          <w:numId w:val="0"/>
+        </w:numPr>
+        <w:suppressLineNumbers w:val="0"/>
+        <w:pBdr>
+          <w:top w:val="none" w:color="auto" w:sz="0" w:space="0"/>
+          <w:left w:val="none" w:color="auto" w:sz="0" w:space="0"/>
+          <w:bottom w:val="none" w:color="auto" w:sz="0" w:space="0"/>
+          <w:right w:val="none" w:color="auto" w:sz="0" w:space="0"/>
+        </w:pBdr>
+        <w:shd w:val="clear" w:fill="FFFFFF"/>
+        <w:spacing w:before="150" w:beforeAutospacing="0" w:after="150" w:afterAutospacing="0"/>
+        <w:ind w:leftChars="0" w:right="0" w:rightChars="0" w:firstLine="420" w:firstLineChars="0"/>
+        <w:jc w:val="left"/>
+        <w:rPr>
+          <w:rFonts w:hint="eastAsia" w:ascii="Comic Sans MS" w:hAnsi="Comic Sans MS" w:eastAsia="宋体" w:cs="Comic Sans MS"/>
+          <w:i w:val="0"/>
+          <w:caps w:val="0"/>
+          <w:color w:val="000000"/>
+          <w:spacing w:val="0"/>
+          <w:sz w:val="22"/>
+          <w:szCs w:val="22"/>
+          <w:bdr w:val="none" w:color="auto" w:sz="0" w:space="0"/>
+          <w:shd w:val="clear" w:fill="FFFFFF"/>
+          <w:lang w:val="en-US" w:eastAsia="zh-CN"/>
+        </w:rPr>
+      </w:pPr>
+      <w:r>
+        <w:rPr>
+          <w:rFonts w:hint="eastAsia" w:ascii="Comic Sans MS" w:hAnsi="Comic Sans MS" w:eastAsia="宋体" w:cs="Comic Sans MS"/>
+          <w:i w:val="0"/>
+          <w:caps w:val="0"/>
+          <w:color w:val="000000"/>
+          <w:spacing w:val="0"/>
+          <w:sz w:val="22"/>
+          <w:szCs w:val="22"/>
+          <w:bdr w:val="none" w:color="auto" w:sz="0" w:space="0"/>
+          <w:shd w:val="clear" w:fill="FFFFFF"/>
+          <w:lang w:val="en-US" w:eastAsia="zh-CN"/>
+        </w:rPr>
+        <w:tab/>
+      </w:r>
+      <w:r>
+        <w:rPr>
+          <w:rFonts w:hint="eastAsia" w:ascii="Comic Sans MS" w:hAnsi="Comic Sans MS" w:eastAsia="宋体" w:cs="Comic Sans MS"/>
+          <w:i w:val="0"/>
+          <w:caps w:val="0"/>
+          <w:color w:val="000000"/>
+          <w:spacing w:val="0"/>
+          <w:sz w:val="22"/>
+          <w:szCs w:val="22"/>
+          <w:bdr w:val="none" w:color="auto" w:sz="0" w:space="0"/>
+          <w:shd w:val="clear" w:fill="FFFFFF"/>
+          <w:lang w:val="en-US" w:eastAsia="zh-CN"/>
+        </w:rPr>
+        <w:tab/>
+      </w:r>
+      <w:r>
+        <w:rPr>
+          <w:rFonts w:hint="eastAsia" w:ascii="Comic Sans MS" w:hAnsi="Comic Sans MS" w:eastAsia="宋体" w:cs="Comic Sans MS"/>
+          <w:i w:val="0"/>
+          <w:caps w:val="0"/>
+          <w:color w:val="000000"/>
+          <w:spacing w:val="0"/>
+          <w:sz w:val="22"/>
+          <w:szCs w:val="22"/>
+          <w:bdr w:val="none" w:color="auto" w:sz="0" w:space="0"/>
+          <w:shd w:val="clear" w:fill="FFFFFF"/>
+          <w:lang w:val="en-US" w:eastAsia="zh-CN"/>
+        </w:rPr>
+        <w:t>struct rcu_head</w:t>
+      </w:r>
+      <w:r>
+        <w:rPr>
+          <w:rFonts w:hint="eastAsia" w:ascii="Comic Sans MS" w:hAnsi="Comic Sans MS" w:eastAsia="宋体" w:cs="Comic Sans MS"/>
+          <w:i w:val="0"/>
+          <w:caps w:val="0"/>
+          <w:color w:val="000000"/>
+          <w:spacing w:val="0"/>
+          <w:sz w:val="22"/>
+          <w:szCs w:val="22"/>
+          <w:bdr w:val="none" w:color="auto" w:sz="0" w:space="0"/>
+          <w:shd w:val="clear" w:fill="FFFFFF"/>
+          <w:lang w:val="en-US" w:eastAsia="zh-CN"/>
+        </w:rPr>
+        <w:tab/>
+      </w:r>
+      <w:r>
+        <w:rPr>
+          <w:rFonts w:hint="eastAsia" w:ascii="Comic Sans MS" w:hAnsi="Comic Sans MS" w:eastAsia="宋体" w:cs="Comic Sans MS"/>
+          <w:i w:val="0"/>
+          <w:caps w:val="0"/>
+          <w:color w:val="000000"/>
+          <w:spacing w:val="0"/>
+          <w:sz w:val="22"/>
+          <w:szCs w:val="22"/>
+          <w:bdr w:val="none" w:color="auto" w:sz="0" w:space="0"/>
+          <w:shd w:val="clear" w:fill="FFFFFF"/>
+          <w:lang w:val="en-US" w:eastAsia="zh-CN"/>
+        </w:rPr>
+        <w:t>rcu_head;</w:t>
+      </w:r>
+      <w:r>
+        <w:rPr>
+          <w:rFonts w:hint="eastAsia" w:ascii="Comic Sans MS" w:hAnsi="Comic Sans MS" w:eastAsia="宋体" w:cs="Comic Sans MS"/>
+          <w:i w:val="0"/>
+          <w:caps w:val="0"/>
+          <w:color w:val="000000"/>
+          <w:spacing w:val="0"/>
+          <w:sz w:val="22"/>
+          <w:szCs w:val="22"/>
+          <w:bdr w:val="none" w:color="auto" w:sz="0" w:space="0"/>
+          <w:shd w:val="clear" w:fill="FFFFFF"/>
+          <w:lang w:val="en-US" w:eastAsia="zh-CN"/>
+        </w:rPr>
+        <w:tab/>
+      </w:r>
+      <w:r>
+        <w:rPr>
+          <w:rFonts w:hint="eastAsia" w:ascii="Comic Sans MS" w:hAnsi="Comic Sans MS" w:eastAsia="宋体" w:cs="Comic Sans MS"/>
+          <w:i w:val="0"/>
+          <w:caps w:val="0"/>
+          <w:color w:val="000000"/>
+          <w:spacing w:val="0"/>
+          <w:sz w:val="22"/>
+          <w:szCs w:val="22"/>
+          <w:bdr w:val="none" w:color="auto" w:sz="0" w:space="0"/>
+          <w:shd w:val="clear" w:fill="FFFFFF"/>
+          <w:lang w:val="en-US" w:eastAsia="zh-CN"/>
+        </w:rPr>
+        <w:t>/* Used when freeing node */</w:t>
+      </w:r>
+    </w:p>
+    <w:p>
+      <w:pPr>
+        <w:pStyle w:val="3"/>
+        <w:keepNext w:val="0"/>
+        <w:keepLines w:val="0"/>
+        <w:widowControl/>
+        <w:numPr>
+          <w:numId w:val="0"/>
+        </w:numPr>
+        <w:suppressLineNumbers w:val="0"/>
+        <w:pBdr>
+          <w:top w:val="none" w:color="auto" w:sz="0" w:space="0"/>
+          <w:left w:val="none" w:color="auto" w:sz="0" w:space="0"/>
+          <w:bottom w:val="none" w:color="auto" w:sz="0" w:space="0"/>
+          <w:right w:val="none" w:color="auto" w:sz="0" w:space="0"/>
+        </w:pBdr>
+        <w:shd w:val="clear" w:fill="FFFFFF"/>
+        <w:spacing w:before="150" w:beforeAutospacing="0" w:after="150" w:afterAutospacing="0"/>
+        <w:ind w:leftChars="0" w:right="0" w:rightChars="0" w:firstLine="420" w:firstLineChars="0"/>
+        <w:jc w:val="left"/>
+        <w:rPr>
+          <w:rFonts w:hint="eastAsia" w:ascii="Comic Sans MS" w:hAnsi="Comic Sans MS" w:eastAsia="宋体" w:cs="Comic Sans MS"/>
+          <w:i w:val="0"/>
+          <w:caps w:val="0"/>
+          <w:color w:val="000000"/>
+          <w:spacing w:val="0"/>
+          <w:sz w:val="22"/>
+          <w:szCs w:val="22"/>
+          <w:bdr w:val="none" w:color="auto" w:sz="0" w:space="0"/>
+          <w:shd w:val="clear" w:fill="FFFFFF"/>
+          <w:lang w:val="en-US" w:eastAsia="zh-CN"/>
+        </w:rPr>
+      </w:pPr>
+      <w:r>
+        <w:rPr>
+          <w:rFonts w:hint="eastAsia" w:ascii="Comic Sans MS" w:hAnsi="Comic Sans MS" w:eastAsia="宋体" w:cs="Comic Sans MS"/>
+          <w:i w:val="0"/>
+          <w:caps w:val="0"/>
+          <w:color w:val="000000"/>
+          <w:spacing w:val="0"/>
+          <w:sz w:val="22"/>
+          <w:szCs w:val="22"/>
+          <w:bdr w:val="none" w:color="auto" w:sz="0" w:space="0"/>
+          <w:shd w:val="clear" w:fill="FFFFFF"/>
+          <w:lang w:val="en-US" w:eastAsia="zh-CN"/>
+        </w:rPr>
+        <w:tab/>
+      </w:r>
+      <w:r>
+        <w:rPr>
+          <w:rFonts w:hint="eastAsia" w:ascii="Comic Sans MS" w:hAnsi="Comic Sans MS" w:eastAsia="宋体" w:cs="Comic Sans MS"/>
+          <w:i w:val="0"/>
+          <w:caps w:val="0"/>
+          <w:color w:val="000000"/>
+          <w:spacing w:val="0"/>
+          <w:sz w:val="22"/>
+          <w:szCs w:val="22"/>
+          <w:bdr w:val="none" w:color="auto" w:sz="0" w:space="0"/>
+          <w:shd w:val="clear" w:fill="FFFFFF"/>
+          <w:lang w:val="en-US" w:eastAsia="zh-CN"/>
+        </w:rPr>
+        <w:t>};</w:t>
+      </w:r>
+    </w:p>
+    <w:p>
+      <w:pPr>
+        <w:pStyle w:val="3"/>
+        <w:keepNext w:val="0"/>
+        <w:keepLines w:val="0"/>
+        <w:widowControl/>
+        <w:numPr>
+          <w:numId w:val="0"/>
+        </w:numPr>
+        <w:suppressLineNumbers w:val="0"/>
+        <w:pBdr>
+          <w:top w:val="none" w:color="auto" w:sz="0" w:space="0"/>
+          <w:left w:val="none" w:color="auto" w:sz="0" w:space="0"/>
+          <w:bottom w:val="none" w:color="auto" w:sz="0" w:space="0"/>
+          <w:right w:val="none" w:color="auto" w:sz="0" w:space="0"/>
+        </w:pBdr>
+        <w:shd w:val="clear" w:fill="FFFFFF"/>
+        <w:spacing w:before="150" w:beforeAutospacing="0" w:after="150" w:afterAutospacing="0"/>
+        <w:ind w:leftChars="0" w:right="0" w:rightChars="0" w:firstLine="420" w:firstLineChars="0"/>
+        <w:jc w:val="left"/>
+        <w:rPr>
+          <w:rFonts w:hint="eastAsia" w:ascii="Comic Sans MS" w:hAnsi="Comic Sans MS" w:eastAsia="宋体" w:cs="Comic Sans MS"/>
+          <w:i w:val="0"/>
+          <w:caps w:val="0"/>
+          <w:color w:val="000000"/>
+          <w:spacing w:val="0"/>
+          <w:sz w:val="22"/>
+          <w:szCs w:val="22"/>
+          <w:bdr w:val="none" w:color="auto" w:sz="0" w:space="0"/>
+          <w:shd w:val="clear" w:fill="FFFFFF"/>
+          <w:lang w:val="en-US" w:eastAsia="zh-CN"/>
+        </w:rPr>
+      </w:pPr>
+      <w:r>
+        <w:rPr>
+          <w:rFonts w:hint="eastAsia" w:ascii="Comic Sans MS" w:hAnsi="Comic Sans MS" w:eastAsia="宋体" w:cs="Comic Sans MS"/>
+          <w:i w:val="0"/>
+          <w:caps w:val="0"/>
+          <w:color w:val="000000"/>
+          <w:spacing w:val="0"/>
+          <w:sz w:val="22"/>
+          <w:szCs w:val="22"/>
+          <w:bdr w:val="none" w:color="auto" w:sz="0" w:space="0"/>
+          <w:shd w:val="clear" w:fill="FFFFFF"/>
+          <w:lang w:val="en-US" w:eastAsia="zh-CN"/>
+        </w:rPr>
+        <w:tab/>
+      </w:r>
+      <w:r>
+        <w:rPr>
+          <w:rFonts w:hint="eastAsia" w:ascii="Comic Sans MS" w:hAnsi="Comic Sans MS" w:eastAsia="宋体" w:cs="Comic Sans MS"/>
+          <w:i w:val="0"/>
+          <w:caps w:val="0"/>
+          <w:color w:val="000000"/>
+          <w:spacing w:val="0"/>
+          <w:sz w:val="22"/>
+          <w:szCs w:val="22"/>
+          <w:bdr w:val="none" w:color="auto" w:sz="0" w:space="0"/>
+          <w:shd w:val="clear" w:fill="FFFFFF"/>
+          <w:lang w:val="en-US" w:eastAsia="zh-CN"/>
+        </w:rPr>
+        <w:t>void __rcu</w:t>
+      </w:r>
+      <w:r>
+        <w:rPr>
+          <w:rFonts w:hint="eastAsia" w:ascii="Comic Sans MS" w:hAnsi="Comic Sans MS" w:eastAsia="宋体" w:cs="Comic Sans MS"/>
+          <w:i w:val="0"/>
+          <w:caps w:val="0"/>
+          <w:color w:val="000000"/>
+          <w:spacing w:val="0"/>
+          <w:sz w:val="22"/>
+          <w:szCs w:val="22"/>
+          <w:bdr w:val="none" w:color="auto" w:sz="0" w:space="0"/>
+          <w:shd w:val="clear" w:fill="FFFFFF"/>
+          <w:lang w:val="en-US" w:eastAsia="zh-CN"/>
+        </w:rPr>
+        <w:tab/>
+      </w:r>
+      <w:r>
+        <w:rPr>
+          <w:rFonts w:hint="eastAsia" w:ascii="Comic Sans MS" w:hAnsi="Comic Sans MS" w:eastAsia="宋体" w:cs="Comic Sans MS"/>
+          <w:i w:val="0"/>
+          <w:caps w:val="0"/>
+          <w:color w:val="000000"/>
+          <w:spacing w:val="0"/>
+          <w:sz w:val="22"/>
+          <w:szCs w:val="22"/>
+          <w:bdr w:val="none" w:color="auto" w:sz="0" w:space="0"/>
+          <w:shd w:val="clear" w:fill="FFFFFF"/>
+          <w:lang w:val="en-US" w:eastAsia="zh-CN"/>
+        </w:rPr>
+        <w:t>*slots[RADIX_TREE_MAP_SIZE];</w:t>
+      </w:r>
+    </w:p>
+    <w:p>
+      <w:pPr>
+        <w:pStyle w:val="3"/>
+        <w:keepNext w:val="0"/>
+        <w:keepLines w:val="0"/>
+        <w:widowControl/>
+        <w:numPr>
+          <w:numId w:val="0"/>
+        </w:numPr>
+        <w:suppressLineNumbers w:val="0"/>
+        <w:pBdr>
+          <w:top w:val="none" w:color="auto" w:sz="0" w:space="0"/>
+          <w:left w:val="none" w:color="auto" w:sz="0" w:space="0"/>
+          <w:bottom w:val="none" w:color="auto" w:sz="0" w:space="0"/>
+          <w:right w:val="none" w:color="auto" w:sz="0" w:space="0"/>
+        </w:pBdr>
+        <w:shd w:val="clear" w:fill="FFFFFF"/>
+        <w:spacing w:before="150" w:beforeAutospacing="0" w:after="150" w:afterAutospacing="0"/>
+        <w:ind w:leftChars="0" w:right="0" w:rightChars="0" w:firstLine="420" w:firstLineChars="0"/>
+        <w:jc w:val="left"/>
+        <w:rPr>
+          <w:rFonts w:hint="eastAsia" w:ascii="Comic Sans MS" w:hAnsi="Comic Sans MS" w:eastAsia="宋体" w:cs="Comic Sans MS"/>
+          <w:i w:val="0"/>
+          <w:caps w:val="0"/>
+          <w:color w:val="000000"/>
+          <w:spacing w:val="0"/>
+          <w:sz w:val="22"/>
+          <w:szCs w:val="22"/>
+          <w:shd w:val="clear" w:fill="FFFFFF"/>
+          <w:lang w:val="en-US" w:eastAsia="zh-CN"/>
+        </w:rPr>
+      </w:pPr>
+      <w:r>
+        <w:rPr>
+          <w:rFonts w:hint="eastAsia" w:ascii="Comic Sans MS" w:hAnsi="Comic Sans MS" w:eastAsia="宋体" w:cs="Comic Sans MS"/>
+          <w:i w:val="0"/>
+          <w:caps w:val="0"/>
+          <w:color w:val="000000"/>
+          <w:spacing w:val="0"/>
+          <w:sz w:val="22"/>
+          <w:szCs w:val="22"/>
+          <w:bdr w:val="none" w:color="auto" w:sz="0" w:space="0"/>
+          <w:shd w:val="clear" w:fill="FFFFFF"/>
+          <w:lang w:val="en-US" w:eastAsia="zh-CN"/>
+        </w:rPr>
+        <w:tab/>
+      </w:r>
+      <w:r>
+        <w:rPr>
+          <w:rFonts w:hint="eastAsia" w:ascii="Comic Sans MS" w:hAnsi="Comic Sans MS" w:eastAsia="宋体" w:cs="Comic Sans MS"/>
+          <w:i w:val="0"/>
+          <w:caps w:val="0"/>
+          <w:color w:val="000000"/>
+          <w:spacing w:val="0"/>
+          <w:sz w:val="22"/>
+          <w:szCs w:val="22"/>
+          <w:bdr w:val="none" w:color="auto" w:sz="0" w:space="0"/>
+          <w:shd w:val="clear" w:fill="FFFFFF"/>
+          <w:lang w:val="en-US" w:eastAsia="zh-CN"/>
+        </w:rPr>
+        <w:t>unsigned long</w:t>
+      </w:r>
+      <w:r>
+        <w:rPr>
+          <w:rFonts w:hint="eastAsia" w:ascii="Comic Sans MS" w:hAnsi="Comic Sans MS" w:eastAsia="宋体" w:cs="Comic Sans MS"/>
+          <w:i w:val="0"/>
+          <w:caps w:val="0"/>
+          <w:color w:val="000000"/>
+          <w:spacing w:val="0"/>
+          <w:sz w:val="22"/>
+          <w:szCs w:val="22"/>
+          <w:bdr w:val="none" w:color="auto" w:sz="0" w:space="0"/>
+          <w:shd w:val="clear" w:fill="FFFFFF"/>
+          <w:lang w:val="en-US" w:eastAsia="zh-CN"/>
+        </w:rPr>
+        <w:tab/>
+      </w:r>
+      <w:r>
+        <w:rPr>
+          <w:rFonts w:hint="eastAsia" w:ascii="Comic Sans MS" w:hAnsi="Comic Sans MS" w:eastAsia="宋体" w:cs="Comic Sans MS"/>
+          <w:i w:val="0"/>
+          <w:caps w:val="0"/>
+          <w:color w:val="000000"/>
+          <w:spacing w:val="0"/>
+          <w:sz w:val="22"/>
+          <w:szCs w:val="22"/>
+          <w:bdr w:val="none" w:color="auto" w:sz="0" w:space="0"/>
+          <w:shd w:val="clear" w:fill="FFFFFF"/>
+          <w:lang w:val="en-US" w:eastAsia="zh-CN"/>
+        </w:rPr>
+        <w:t>tags[RADIX_TREE_MAX_TAGS][RADIX_TREE_TAG_LONGS];/*tag最多支持3中类型的tag，二维的第二个参数为每个类型tag需要的long个数，如每个node需要表示64个子节点，系统为32bit，则</w:t>
+      </w:r>
+      <w:r>
+        <w:rPr>
+          <w:rFonts w:hint="eastAsia" w:ascii="Comic Sans MS" w:hAnsi="Comic Sans MS" w:eastAsia="宋体" w:cs="Comic Sans MS"/>
+          <w:i w:val="0"/>
+          <w:caps w:val="0"/>
+          <w:color w:val="000000"/>
+          <w:spacing w:val="0"/>
+          <w:sz w:val="22"/>
+          <w:szCs w:val="22"/>
+          <w:shd w:val="clear" w:fill="FFFFFF"/>
+          <w:lang w:val="en-US" w:eastAsia="zh-CN"/>
+        </w:rPr>
+        <w:t>RADIX_TREE_TAG_LONGS=64 /32=2,</w:t>
+      </w:r>
+    </w:p>
+    <w:p>
+      <w:pPr>
+        <w:pStyle w:val="3"/>
+        <w:keepNext w:val="0"/>
+        <w:keepLines w:val="0"/>
+        <w:widowControl/>
+        <w:numPr>
+          <w:numId w:val="0"/>
+        </w:numPr>
+        <w:suppressLineNumbers w:val="0"/>
+        <w:pBdr>
+          <w:top w:val="none" w:color="auto" w:sz="0" w:space="0"/>
+          <w:left w:val="none" w:color="auto" w:sz="0" w:space="0"/>
+          <w:bottom w:val="none" w:color="auto" w:sz="0" w:space="0"/>
+          <w:right w:val="none" w:color="auto" w:sz="0" w:space="0"/>
+        </w:pBdr>
+        <w:shd w:val="clear" w:fill="FFFFFF"/>
+        <w:spacing w:before="150" w:beforeAutospacing="0" w:after="150" w:afterAutospacing="0"/>
+        <w:ind w:leftChars="0" w:right="0" w:rightChars="0" w:firstLine="420" w:firstLineChars="0"/>
+        <w:jc w:val="left"/>
+        <w:rPr>
+          <w:rFonts w:hint="eastAsia" w:ascii="Comic Sans MS" w:hAnsi="Comic Sans MS" w:eastAsia="宋体" w:cs="Comic Sans MS"/>
+          <w:i w:val="0"/>
+          <w:caps w:val="0"/>
+          <w:color w:val="000000"/>
+          <w:spacing w:val="0"/>
+          <w:sz w:val="22"/>
+          <w:szCs w:val="22"/>
+          <w:bdr w:val="none" w:color="auto" w:sz="0" w:space="0"/>
+          <w:shd w:val="clear" w:fill="FFFFFF"/>
+          <w:lang w:val="en-US" w:eastAsia="zh-CN"/>
+        </w:rPr>
+      </w:pPr>
+      <w:r>
+        <w:rPr>
+          <w:rFonts w:hint="eastAsia" w:ascii="Comic Sans MS" w:hAnsi="Comic Sans MS" w:eastAsia="宋体" w:cs="Comic Sans MS"/>
+          <w:i w:val="0"/>
+          <w:caps w:val="0"/>
+          <w:color w:val="000000"/>
+          <w:spacing w:val="0"/>
+          <w:sz w:val="22"/>
+          <w:szCs w:val="22"/>
+          <w:shd w:val="clear" w:fill="FFFFFF"/>
+          <w:lang w:val="en-US" w:eastAsia="zh-CN"/>
+        </w:rPr>
+        <w:t>如果系统为64bit，则该宏为1</w:t>
+      </w:r>
       <w:bookmarkStart w:id="0" w:name="_GoBack"/>
       <w:bookmarkEnd w:id="0"/>
+      <w:r>
+        <w:rPr>
+          <w:rFonts w:hint="eastAsia" w:ascii="Comic Sans MS" w:hAnsi="Comic Sans MS" w:eastAsia="宋体" w:cs="Comic Sans MS"/>
+          <w:i w:val="0"/>
+          <w:caps w:val="0"/>
+          <w:color w:val="000000"/>
+          <w:spacing w:val="0"/>
+          <w:sz w:val="22"/>
+          <w:szCs w:val="22"/>
+          <w:bdr w:val="none" w:color="auto" w:sz="0" w:space="0"/>
+          <w:shd w:val="clear" w:fill="FFFFFF"/>
+          <w:lang w:val="en-US" w:eastAsia="zh-CN"/>
+        </w:rPr>
+        <w:t>*/</w:t>
+      </w:r>
+    </w:p>
+    <w:p>
+      <w:pPr>
+        <w:pStyle w:val="3"/>
+        <w:keepNext w:val="0"/>
+        <w:keepLines w:val="0"/>
+        <w:widowControl/>
+        <w:numPr>
+          <w:numId w:val="0"/>
+        </w:numPr>
+        <w:suppressLineNumbers w:val="0"/>
+        <w:pBdr>
+          <w:top w:val="none" w:color="auto" w:sz="0" w:space="0"/>
+          <w:left w:val="none" w:color="auto" w:sz="0" w:space="0"/>
+          <w:bottom w:val="none" w:color="auto" w:sz="0" w:space="0"/>
+          <w:right w:val="none" w:color="auto" w:sz="0" w:space="0"/>
+        </w:pBdr>
+        <w:shd w:val="clear" w:fill="FFFFFF"/>
+        <w:spacing w:before="150" w:beforeAutospacing="0" w:after="150" w:afterAutospacing="0"/>
+        <w:ind w:leftChars="0" w:right="0" w:rightChars="0" w:firstLine="420" w:firstLineChars="0"/>
+        <w:jc w:val="left"/>
+        <w:rPr>
+          <w:rFonts w:hint="eastAsia" w:ascii="Comic Sans MS" w:hAnsi="Comic Sans MS" w:eastAsia="宋体" w:cs="Comic Sans MS"/>
+          <w:i w:val="0"/>
+          <w:caps w:val="0"/>
+          <w:color w:val="000000"/>
+          <w:spacing w:val="0"/>
+          <w:sz w:val="22"/>
+          <w:szCs w:val="22"/>
+          <w:bdr w:val="none" w:color="auto" w:sz="0" w:space="0"/>
+          <w:shd w:val="clear" w:fill="FFFFFF"/>
+          <w:lang w:val="en-US" w:eastAsia="zh-CN"/>
+        </w:rPr>
+      </w:pPr>
+      <w:r>
+        <w:rPr>
+          <w:rFonts w:hint="eastAsia" w:ascii="Comic Sans MS" w:hAnsi="Comic Sans MS" w:eastAsia="宋体" w:cs="Comic Sans MS"/>
+          <w:i w:val="0"/>
+          <w:caps w:val="0"/>
+          <w:color w:val="000000"/>
+          <w:spacing w:val="0"/>
+          <w:sz w:val="22"/>
+          <w:szCs w:val="22"/>
+          <w:bdr w:val="none" w:color="auto" w:sz="0" w:space="0"/>
+          <w:shd w:val="clear" w:fill="FFFFFF"/>
+          <w:lang w:val="en-US" w:eastAsia="zh-CN"/>
+        </w:rPr>
+        <w:t>};</w:t>
+      </w:r>
+    </w:p>
+    <w:p>
+      <w:pPr>
+        <w:rPr>
+          <w:rFonts w:hint="eastAsia"/>
+          <w:lang w:val="en-US" w:eastAsia="zh-CN"/>
+        </w:rPr>
+      </w:pPr>
     </w:p>
     <w:sectPr>
       <w:pgSz w:w="11906" w:h="16838"/>
@@ -36,7 +2325,7 @@
   <w:docDefaults>
     <w:rPrDefault>
       <w:rPr>
-        <w:rFonts w:asciiTheme="minorHAnsi" w:hAnsiTheme="minorHAnsi" w:eastAsiaTheme="minorEastAsia" w:cstheme="minorBidi"/>
+        <w:rFonts w:ascii="Times New Roman" w:hAnsi="Times New Roman" w:eastAsia="宋体" w:cs="Times New Roman"/>
       </w:rPr>
     </w:rPrDefault>
   </w:docDefaults>
@@ -324,12 +2613,12 @@
       <w:sz w:val="44"/>
     </w:rPr>
   </w:style>
-  <w:style w:type="character" w:default="1" w:styleId="3">
+  <w:style w:type="character" w:default="1" w:styleId="4">
     <w:name w:val="Default Paragraph Font"/>
     <w:semiHidden/>
     <w:uiPriority w:val="0"/>
   </w:style>
-  <w:style w:type="table" w:default="1" w:styleId="4">
+  <w:style w:type="table" w:default="1" w:styleId="6">
     <w:name w:val="Normal Table"/>
     <w:semiHidden/>
     <w:uiPriority w:val="0"/>
@@ -342,6 +2631,30 @@
         <w:right w:w="108" w:type="dxa"/>
       </w:tblCellMar>
     </w:tblPr>
+  </w:style>
+  <w:style w:type="paragraph" w:styleId="3">
+    <w:name w:val="Normal (Web)"/>
+    <w:basedOn w:val="1"/>
+    <w:uiPriority w:val="0"/>
+    <w:pPr>
+      <w:spacing w:before="0" w:beforeAutospacing="1" w:after="0" w:afterAutospacing="1"/>
+      <w:ind w:left="0" w:right="0"/>
+      <w:jc w:val="left"/>
+    </w:pPr>
+    <w:rPr>
+      <w:kern w:val="0"/>
+      <w:sz w:val="24"/>
+      <w:lang w:val="en-US" w:eastAsia="zh-CN" w:bidi="ar"/>
+    </w:rPr>
+  </w:style>
+  <w:style w:type="character" w:styleId="5">
+    <w:name w:val="Strong"/>
+    <w:basedOn w:val="4"/>
+    <w:qFormat/>
+    <w:uiPriority w:val="0"/>
+    <w:rPr>
+      <w:b/>
+    </w:rPr>
   </w:style>
 </w:styles>
 </file>

</xml_diff>